<commit_message>
calculo de la segunda tabla
</commit_message>
<xml_diff>
--- a/TP/documentos/TP 01 2019 S2.docx
+++ b/TP/documentos/TP 01 2019 S2.docx
@@ -905,8 +905,8 @@
         <w:gridCol w:w="948"/>
         <w:gridCol w:w="1529"/>
         <w:gridCol w:w="1702"/>
-        <w:gridCol w:w="1557"/>
-        <w:gridCol w:w="1561"/>
+        <w:gridCol w:w="1279"/>
+        <w:gridCol w:w="1839"/>
       </w:tblGrid>
       <w:tr>
         <w:trPr>
@@ -1062,7 +1062,7 @@
         </w:tc>
         <w:tc>
           <w:tcPr>
-            <w:tcW w:w="1557" w:type="dxa"/>
+            <w:tcW w:w="1279" w:type="dxa"/>
             <w:tcBorders>
               <w:top w:val="single" w:sz="4" w:space="0" w:color="000000"/>
               <w:left w:val="single" w:sz="4" w:space="0" w:color="000000"/>
@@ -1137,7 +1137,7 @@
         </w:tc>
         <w:tc>
           <w:tcPr>
-            <w:tcW w:w="1561" w:type="dxa"/>
+            <w:tcW w:w="1839" w:type="dxa"/>
             <w:tcBorders>
               <w:top w:val="single" w:sz="4" w:space="0" w:color="000000"/>
               <w:left w:val="single" w:sz="4" w:space="0" w:color="000000"/>
@@ -1275,6 +1275,9 @@
             </w:tcBorders>
           </w:tcPr>
           <w:p>
+            <w:pPr>
+              <w:jc w:val="right"/>
+            </w:pPr>
             <w:r>
               <w:rPr>
                 <w:sz w:val="18"/>
@@ -1308,6 +1311,12 @@
               <w:rPr>
                 <w:sz w:val="18"/>
               </w:rPr>
+              <w:t>120</w:t>
+            </w:r>
+            <w:r>
+              <w:rPr>
+                <w:sz w:val="18"/>
+              </w:rPr>
               <w:t xml:space="preserve"> </w:t>
             </w:r>
           </w:p>
@@ -1325,6 +1334,7 @@
           <w:p>
             <w:pPr>
               <w:ind w:left="3"/>
+              <w:jc w:val="right"/>
             </w:pPr>
             <w:r>
               <w:rPr>
@@ -1332,11 +1342,17 @@
               </w:rPr>
               <w:t xml:space="preserve"> </w:t>
             </w:r>
-          </w:p>
-        </w:tc>
-        <w:tc>
-          <w:tcPr>
-            <w:tcW w:w="1557" w:type="dxa"/>
+            <w:r>
+              <w:rPr>
+                <w:sz w:val="18"/>
+              </w:rPr>
+              <w:t>171</w:t>
+            </w:r>
+          </w:p>
+        </w:tc>
+        <w:tc>
+          <w:tcPr>
+            <w:tcW w:w="1279" w:type="dxa"/>
             <w:tcBorders>
               <w:top w:val="single" w:sz="4" w:space="0" w:color="000000"/>
               <w:left w:val="single" w:sz="4" w:space="0" w:color="000000"/>
@@ -1347,6 +1363,7 @@
           <w:p>
             <w:pPr>
               <w:ind w:left="2"/>
+              <w:jc w:val="right"/>
             </w:pPr>
             <w:r>
               <w:rPr>
@@ -1354,11 +1371,17 @@
               </w:rPr>
               <w:t xml:space="preserve"> </w:t>
             </w:r>
-          </w:p>
-        </w:tc>
-        <w:tc>
-          <w:tcPr>
-            <w:tcW w:w="1561" w:type="dxa"/>
+            <w:r>
+              <w:rPr>
+                <w:sz w:val="18"/>
+              </w:rPr>
+              <w:t>1</w:t>
+            </w:r>
+          </w:p>
+        </w:tc>
+        <w:tc>
+          <w:tcPr>
+            <w:tcW w:w="1839" w:type="dxa"/>
             <w:tcBorders>
               <w:top w:val="single" w:sz="4" w:space="0" w:color="000000"/>
               <w:left w:val="single" w:sz="4" w:space="0" w:color="000000"/>
@@ -1369,12 +1392,19 @@
           <w:p>
             <w:pPr>
               <w:ind w:left="4"/>
+              <w:jc w:val="right"/>
             </w:pPr>
             <w:r>
               <w:rPr>
                 <w:sz w:val="18"/>
               </w:rPr>
               <w:t xml:space="preserve"> </w:t>
+            </w:r>
+            <w:r>
+              <w:rPr>
+                <w:sz w:val="18"/>
+              </w:rPr>
+              <w:t>8192</w:t>
             </w:r>
           </w:p>
         </w:tc>
@@ -1414,10 +1444,17 @@
           </w:tcPr>
           <w:p>
             <w:pPr>
-              <w:rPr>
-                <w:sz w:val="18"/>
-              </w:rPr>
-            </w:pPr>
+              <w:jc w:val="right"/>
+              <w:rPr>
+                <w:sz w:val="18"/>
+              </w:rPr>
+            </w:pPr>
+            <w:r>
+              <w:rPr>
+                <w:sz w:val="18"/>
+              </w:rPr>
+              <w:t>30</w:t>
+            </w:r>
           </w:p>
         </w:tc>
         <w:tc>
@@ -1438,6 +1475,12 @@
                 <w:sz w:val="18"/>
               </w:rPr>
             </w:pPr>
+            <w:r>
+              <w:rPr>
+                <w:sz w:val="18"/>
+              </w:rPr>
+              <w:t>43756200</w:t>
+            </w:r>
           </w:p>
         </w:tc>
         <w:tc>
@@ -1453,15 +1496,22 @@
           <w:p>
             <w:pPr>
               <w:ind w:left="3"/>
-              <w:rPr>
-                <w:sz w:val="18"/>
-              </w:rPr>
-            </w:pPr>
-          </w:p>
-        </w:tc>
-        <w:tc>
-          <w:tcPr>
-            <w:tcW w:w="1557" w:type="dxa"/>
+              <w:jc w:val="right"/>
+              <w:rPr>
+                <w:sz w:val="18"/>
+              </w:rPr>
+            </w:pPr>
+            <w:r>
+              <w:rPr>
+                <w:sz w:val="18"/>
+              </w:rPr>
+              <w:t>256</w:t>
+            </w:r>
+          </w:p>
+        </w:tc>
+        <w:tc>
+          <w:tcPr>
+            <w:tcW w:w="1279" w:type="dxa"/>
             <w:tcBorders>
               <w:top w:val="single" w:sz="4" w:space="0" w:color="000000"/>
               <w:left w:val="single" w:sz="4" w:space="0" w:color="000000"/>
@@ -1472,15 +1522,22 @@
           <w:p>
             <w:pPr>
               <w:ind w:left="2"/>
-              <w:rPr>
-                <w:sz w:val="18"/>
-              </w:rPr>
-            </w:pPr>
-          </w:p>
-        </w:tc>
-        <w:tc>
-          <w:tcPr>
-            <w:tcW w:w="1561" w:type="dxa"/>
+              <w:jc w:val="right"/>
+              <w:rPr>
+                <w:sz w:val="18"/>
+              </w:rPr>
+            </w:pPr>
+            <w:r>
+              <w:rPr>
+                <w:sz w:val="18"/>
+              </w:rPr>
+              <w:t>170922</w:t>
+            </w:r>
+          </w:p>
+        </w:tc>
+        <w:tc>
+          <w:tcPr>
+            <w:tcW w:w="1839" w:type="dxa"/>
             <w:tcBorders>
               <w:top w:val="single" w:sz="4" w:space="0" w:color="000000"/>
               <w:left w:val="single" w:sz="4" w:space="0" w:color="000000"/>
@@ -1491,10 +1548,19 @@
           <w:p>
             <w:pPr>
               <w:ind w:left="4"/>
-              <w:rPr>
-                <w:sz w:val="18"/>
-              </w:rPr>
-            </w:pPr>
+              <w:jc w:val="right"/>
+              <w:rPr>
+                <w:sz w:val="18"/>
+              </w:rPr>
+            </w:pPr>
+            <w:bookmarkStart w:id="0" w:name="_GoBack"/>
+            <w:r>
+              <w:rPr>
+                <w:sz w:val="18"/>
+              </w:rPr>
+              <w:t>8192</w:t>
+            </w:r>
+            <w:bookmarkEnd w:id="0"/>
           </w:p>
         </w:tc>
       </w:tr>
@@ -1533,6 +1599,7 @@
           </w:tcPr>
           <w:p>
             <w:pPr>
+              <w:jc w:val="right"/>
               <w:rPr>
                 <w:sz w:val="18"/>
               </w:rPr>
@@ -1572,15 +1639,16 @@
           <w:p>
             <w:pPr>
               <w:ind w:left="3"/>
-              <w:rPr>
-                <w:sz w:val="18"/>
-              </w:rPr>
-            </w:pPr>
-          </w:p>
-        </w:tc>
-        <w:tc>
-          <w:tcPr>
-            <w:tcW w:w="1557" w:type="dxa"/>
+              <w:jc w:val="right"/>
+              <w:rPr>
+                <w:sz w:val="18"/>
+              </w:rPr>
+            </w:pPr>
+          </w:p>
+        </w:tc>
+        <w:tc>
+          <w:tcPr>
+            <w:tcW w:w="1279" w:type="dxa"/>
             <w:tcBorders>
               <w:top w:val="single" w:sz="4" w:space="0" w:color="000000"/>
               <w:left w:val="single" w:sz="4" w:space="0" w:color="000000"/>
@@ -1591,15 +1659,16 @@
           <w:p>
             <w:pPr>
               <w:ind w:left="2"/>
-              <w:rPr>
-                <w:sz w:val="18"/>
-              </w:rPr>
-            </w:pPr>
-          </w:p>
-        </w:tc>
-        <w:tc>
-          <w:tcPr>
-            <w:tcW w:w="1561" w:type="dxa"/>
+              <w:jc w:val="right"/>
+              <w:rPr>
+                <w:sz w:val="18"/>
+              </w:rPr>
+            </w:pPr>
+          </w:p>
+        </w:tc>
+        <w:tc>
+          <w:tcPr>
+            <w:tcW w:w="1839" w:type="dxa"/>
             <w:tcBorders>
               <w:top w:val="single" w:sz="4" w:space="0" w:color="000000"/>
               <w:left w:val="single" w:sz="4" w:space="0" w:color="000000"/>
@@ -1610,6 +1679,7 @@
           <w:p>
             <w:pPr>
               <w:ind w:left="4"/>
+              <w:jc w:val="right"/>
               <w:rPr>
                 <w:sz w:val="18"/>
               </w:rPr>
@@ -1651,6 +1721,9 @@
             </w:tcBorders>
           </w:tcPr>
           <w:p>
+            <w:pPr>
+              <w:jc w:val="right"/>
+            </w:pPr>
             <w:r>
               <w:rPr>
                 <w:sz w:val="18"/>
@@ -1695,6 +1768,7 @@
           <w:p>
             <w:pPr>
               <w:ind w:left="3"/>
+              <w:jc w:val="right"/>
             </w:pPr>
             <w:r>
               <w:rPr>
@@ -1706,7 +1780,7 @@
         </w:tc>
         <w:tc>
           <w:tcPr>
-            <w:tcW w:w="1557" w:type="dxa"/>
+            <w:tcW w:w="1279" w:type="dxa"/>
             <w:tcBorders>
               <w:top w:val="single" w:sz="4" w:space="0" w:color="000000"/>
               <w:left w:val="single" w:sz="4" w:space="0" w:color="000000"/>
@@ -1717,6 +1791,7 @@
           <w:p>
             <w:pPr>
               <w:ind w:left="2"/>
+              <w:jc w:val="right"/>
             </w:pPr>
             <w:r>
               <w:rPr>
@@ -1728,7 +1803,7 @@
         </w:tc>
         <w:tc>
           <w:tcPr>
-            <w:tcW w:w="1561" w:type="dxa"/>
+            <w:tcW w:w="1839" w:type="dxa"/>
             <w:tcBorders>
               <w:top w:val="single" w:sz="4" w:space="0" w:color="000000"/>
               <w:left w:val="single" w:sz="4" w:space="0" w:color="000000"/>
@@ -1739,6 +1814,7 @@
           <w:p>
             <w:pPr>
               <w:ind w:left="4"/>
+              <w:jc w:val="right"/>
             </w:pPr>
             <w:r>
               <w:rPr>
@@ -1783,6 +1859,9 @@
             </w:tcBorders>
           </w:tcPr>
           <w:p>
+            <w:pPr>
+              <w:jc w:val="right"/>
+            </w:pPr>
             <w:r>
               <w:rPr>
                 <w:sz w:val="18"/>
@@ -1827,6 +1906,7 @@
           <w:p>
             <w:pPr>
               <w:ind w:left="3"/>
+              <w:jc w:val="right"/>
             </w:pPr>
             <w:r>
               <w:rPr>
@@ -1838,7 +1918,7 @@
         </w:tc>
         <w:tc>
           <w:tcPr>
-            <w:tcW w:w="1557" w:type="dxa"/>
+            <w:tcW w:w="1279" w:type="dxa"/>
             <w:tcBorders>
               <w:top w:val="single" w:sz="4" w:space="0" w:color="000000"/>
               <w:left w:val="single" w:sz="4" w:space="0" w:color="000000"/>
@@ -1849,6 +1929,7 @@
           <w:p>
             <w:pPr>
               <w:ind w:left="2"/>
+              <w:jc w:val="right"/>
             </w:pPr>
             <w:r>
               <w:rPr>
@@ -1860,7 +1941,7 @@
         </w:tc>
         <w:tc>
           <w:tcPr>
-            <w:tcW w:w="1561" w:type="dxa"/>
+            <w:tcW w:w="1839" w:type="dxa"/>
             <w:tcBorders>
               <w:top w:val="single" w:sz="4" w:space="0" w:color="000000"/>
               <w:left w:val="single" w:sz="4" w:space="0" w:color="000000"/>
@@ -1871,6 +1952,7 @@
           <w:p>
             <w:pPr>
               <w:ind w:left="4"/>
+              <w:jc w:val="right"/>
             </w:pPr>
             <w:r>
               <w:rPr>
@@ -1915,6 +1997,9 @@
             </w:tcBorders>
           </w:tcPr>
           <w:p>
+            <w:pPr>
+              <w:jc w:val="right"/>
+            </w:pPr>
             <w:r>
               <w:rPr>
                 <w:sz w:val="18"/>
@@ -1959,6 +2044,7 @@
           <w:p>
             <w:pPr>
               <w:ind w:left="3"/>
+              <w:jc w:val="right"/>
             </w:pPr>
             <w:r>
               <w:rPr>
@@ -1970,7 +2056,7 @@
         </w:tc>
         <w:tc>
           <w:tcPr>
-            <w:tcW w:w="1557" w:type="dxa"/>
+            <w:tcW w:w="1279" w:type="dxa"/>
             <w:tcBorders>
               <w:top w:val="single" w:sz="4" w:space="0" w:color="000000"/>
               <w:left w:val="single" w:sz="4" w:space="0" w:color="000000"/>
@@ -1981,6 +2067,7 @@
           <w:p>
             <w:pPr>
               <w:ind w:left="2"/>
+              <w:jc w:val="right"/>
             </w:pPr>
             <w:r>
               <w:rPr>
@@ -1992,7 +2079,7 @@
         </w:tc>
         <w:tc>
           <w:tcPr>
-            <w:tcW w:w="1561" w:type="dxa"/>
+            <w:tcW w:w="1839" w:type="dxa"/>
             <w:tcBorders>
               <w:top w:val="single" w:sz="4" w:space="0" w:color="000000"/>
               <w:left w:val="single" w:sz="4" w:space="0" w:color="000000"/>
@@ -2003,6 +2090,7 @@
           <w:p>
             <w:pPr>
               <w:ind w:left="4"/>
+              <w:jc w:val="right"/>
             </w:pPr>
             <w:r>
               <w:rPr>
@@ -2048,6 +2136,7 @@
           </w:tcPr>
           <w:p>
             <w:pPr>
+              <w:jc w:val="right"/>
               <w:rPr>
                 <w:sz w:val="18"/>
               </w:rPr>
@@ -2087,15 +2176,16 @@
           <w:p>
             <w:pPr>
               <w:ind w:left="3"/>
-              <w:rPr>
-                <w:sz w:val="18"/>
-              </w:rPr>
-            </w:pPr>
-          </w:p>
-        </w:tc>
-        <w:tc>
-          <w:tcPr>
-            <w:tcW w:w="1557" w:type="dxa"/>
+              <w:jc w:val="right"/>
+              <w:rPr>
+                <w:sz w:val="18"/>
+              </w:rPr>
+            </w:pPr>
+          </w:p>
+        </w:tc>
+        <w:tc>
+          <w:tcPr>
+            <w:tcW w:w="1279" w:type="dxa"/>
             <w:tcBorders>
               <w:top w:val="single" w:sz="4" w:space="0" w:color="000000"/>
               <w:left w:val="single" w:sz="4" w:space="0" w:color="000000"/>
@@ -2106,15 +2196,16 @@
           <w:p>
             <w:pPr>
               <w:ind w:left="2"/>
-              <w:rPr>
-                <w:sz w:val="18"/>
-              </w:rPr>
-            </w:pPr>
-          </w:p>
-        </w:tc>
-        <w:tc>
-          <w:tcPr>
-            <w:tcW w:w="1561" w:type="dxa"/>
+              <w:jc w:val="right"/>
+              <w:rPr>
+                <w:sz w:val="18"/>
+              </w:rPr>
+            </w:pPr>
+          </w:p>
+        </w:tc>
+        <w:tc>
+          <w:tcPr>
+            <w:tcW w:w="1839" w:type="dxa"/>
             <w:tcBorders>
               <w:top w:val="single" w:sz="4" w:space="0" w:color="000000"/>
               <w:left w:val="single" w:sz="4" w:space="0" w:color="000000"/>
@@ -2125,6 +2216,7 @@
           <w:p>
             <w:pPr>
               <w:ind w:left="4"/>
+              <w:jc w:val="right"/>
               <w:rPr>
                 <w:sz w:val="18"/>
               </w:rPr>
@@ -2166,6 +2258,9 @@
             </w:tcBorders>
           </w:tcPr>
           <w:p>
+            <w:pPr>
+              <w:jc w:val="right"/>
+            </w:pPr>
             <w:r>
               <w:rPr>
                 <w:sz w:val="18"/>
@@ -2210,6 +2305,7 @@
           <w:p>
             <w:pPr>
               <w:ind w:left="3"/>
+              <w:jc w:val="right"/>
             </w:pPr>
             <w:r>
               <w:rPr>
@@ -2221,7 +2317,7 @@
         </w:tc>
         <w:tc>
           <w:tcPr>
-            <w:tcW w:w="1557" w:type="dxa"/>
+            <w:tcW w:w="1279" w:type="dxa"/>
             <w:tcBorders>
               <w:top w:val="single" w:sz="4" w:space="0" w:color="000000"/>
               <w:left w:val="single" w:sz="4" w:space="0" w:color="000000"/>
@@ -2232,6 +2328,7 @@
           <w:p>
             <w:pPr>
               <w:ind w:left="2"/>
+              <w:jc w:val="right"/>
             </w:pPr>
             <w:r>
               <w:rPr>
@@ -2243,7 +2340,7 @@
         </w:tc>
         <w:tc>
           <w:tcPr>
-            <w:tcW w:w="1561" w:type="dxa"/>
+            <w:tcW w:w="1839" w:type="dxa"/>
             <w:tcBorders>
               <w:top w:val="single" w:sz="4" w:space="0" w:color="000000"/>
               <w:left w:val="single" w:sz="4" w:space="0" w:color="000000"/>
@@ -2254,6 +2351,7 @@
           <w:p>
             <w:pPr>
               <w:ind w:left="4"/>
+              <w:jc w:val="right"/>
             </w:pPr>
             <w:r>
               <w:rPr>
@@ -2282,7 +2380,6 @@
             <w:pPr>
               <w:ind w:left="2"/>
             </w:pPr>
-            <w:bookmarkStart w:id="0" w:name="_GoBack" w:colFirst="3" w:colLast="3"/>
             <w:r>
               <w:t xml:space="preserve">G_TRAMOXBARRIO </w:t>
             </w:r>
@@ -2299,6 +2396,9 @@
             </w:tcBorders>
           </w:tcPr>
           <w:p>
+            <w:pPr>
+              <w:jc w:val="right"/>
+            </w:pPr>
             <w:r>
               <w:rPr>
                 <w:sz w:val="18"/>
@@ -2343,6 +2443,7 @@
           <w:p>
             <w:pPr>
               <w:ind w:left="3"/>
+              <w:jc w:val="right"/>
             </w:pPr>
             <w:r>
               <w:rPr>
@@ -2354,7 +2455,7 @@
         </w:tc>
         <w:tc>
           <w:tcPr>
-            <w:tcW w:w="1557" w:type="dxa"/>
+            <w:tcW w:w="1279" w:type="dxa"/>
             <w:tcBorders>
               <w:top w:val="single" w:sz="4" w:space="0" w:color="000000"/>
               <w:left w:val="single" w:sz="4" w:space="0" w:color="000000"/>
@@ -2365,6 +2466,7 @@
           <w:p>
             <w:pPr>
               <w:ind w:left="2"/>
+              <w:jc w:val="right"/>
             </w:pPr>
             <w:r>
               <w:rPr>
@@ -2376,7 +2478,7 @@
         </w:tc>
         <w:tc>
           <w:tcPr>
-            <w:tcW w:w="1561" w:type="dxa"/>
+            <w:tcW w:w="1839" w:type="dxa"/>
             <w:tcBorders>
               <w:top w:val="single" w:sz="4" w:space="0" w:color="000000"/>
               <w:left w:val="single" w:sz="4" w:space="0" w:color="000000"/>
@@ -2387,6 +2489,7 @@
           <w:p>
             <w:pPr>
               <w:ind w:left="4"/>
+              <w:jc w:val="right"/>
             </w:pPr>
             <w:r>
               <w:rPr>
@@ -2397,7 +2500,6 @@
           </w:p>
         </w:tc>
       </w:tr>
-      <w:bookmarkEnd w:id="0"/>
       <w:tr>
         <w:trPr>
           <w:trHeight w:val="319"/>
@@ -2432,6 +2534,9 @@
             </w:tcBorders>
           </w:tcPr>
           <w:p>
+            <w:pPr>
+              <w:jc w:val="right"/>
+            </w:pPr>
             <w:r>
               <w:rPr>
                 <w:sz w:val="18"/>
@@ -2476,6 +2581,7 @@
           <w:p>
             <w:pPr>
               <w:ind w:left="3"/>
+              <w:jc w:val="right"/>
             </w:pPr>
             <w:r>
               <w:rPr>
@@ -2487,7 +2593,7 @@
         </w:tc>
         <w:tc>
           <w:tcPr>
-            <w:tcW w:w="1557" w:type="dxa"/>
+            <w:tcW w:w="1279" w:type="dxa"/>
             <w:tcBorders>
               <w:top w:val="single" w:sz="4" w:space="0" w:color="000000"/>
               <w:left w:val="single" w:sz="4" w:space="0" w:color="000000"/>
@@ -2498,6 +2604,7 @@
           <w:p>
             <w:pPr>
               <w:ind w:left="2"/>
+              <w:jc w:val="right"/>
             </w:pPr>
             <w:r>
               <w:rPr>
@@ -2509,7 +2616,7 @@
         </w:tc>
         <w:tc>
           <w:tcPr>
-            <w:tcW w:w="1561" w:type="dxa"/>
+            <w:tcW w:w="1839" w:type="dxa"/>
             <w:tcBorders>
               <w:top w:val="single" w:sz="4" w:space="0" w:color="000000"/>
               <w:left w:val="single" w:sz="4" w:space="0" w:color="000000"/>
@@ -2520,6 +2627,7 @@
           <w:p>
             <w:pPr>
               <w:ind w:left="4"/>
+              <w:jc w:val="right"/>
             </w:pPr>
             <w:r>
               <w:rPr>
@@ -2636,7 +2744,7 @@
         </w:tc>
         <w:tc>
           <w:tcPr>
-            <w:tcW w:w="1557" w:type="dxa"/>
+            <w:tcW w:w="1279" w:type="dxa"/>
             <w:tcBorders>
               <w:top w:val="single" w:sz="4" w:space="0" w:color="000000"/>
               <w:left w:val="single" w:sz="4" w:space="0" w:color="000000"/>
@@ -2659,7 +2767,7 @@
         </w:tc>
         <w:tc>
           <w:tcPr>
-            <w:tcW w:w="1561" w:type="dxa"/>
+            <w:tcW w:w="1839" w:type="dxa"/>
             <w:tcBorders>
               <w:top w:val="single" w:sz="4" w:space="0" w:color="000000"/>
               <w:left w:val="single" w:sz="4" w:space="0" w:color="000000"/>
@@ -2715,6 +2823,9 @@
             </w:tcBorders>
           </w:tcPr>
           <w:p>
+            <w:pPr>
+              <w:jc w:val="right"/>
+            </w:pPr>
             <w:r>
               <w:rPr>
                 <w:sz w:val="18"/>
@@ -2759,6 +2870,7 @@
           <w:p>
             <w:pPr>
               <w:ind w:left="3"/>
+              <w:jc w:val="right"/>
             </w:pPr>
             <w:r>
               <w:rPr>
@@ -2770,7 +2882,7 @@
         </w:tc>
         <w:tc>
           <w:tcPr>
-            <w:tcW w:w="1557" w:type="dxa"/>
+            <w:tcW w:w="1279" w:type="dxa"/>
             <w:tcBorders>
               <w:top w:val="single" w:sz="4" w:space="0" w:color="000000"/>
               <w:left w:val="single" w:sz="4" w:space="0" w:color="000000"/>
@@ -2781,6 +2893,7 @@
           <w:p>
             <w:pPr>
               <w:ind w:left="2"/>
+              <w:jc w:val="right"/>
             </w:pPr>
             <w:r>
               <w:rPr>
@@ -2792,7 +2905,7 @@
         </w:tc>
         <w:tc>
           <w:tcPr>
-            <w:tcW w:w="1561" w:type="dxa"/>
+            <w:tcW w:w="1839" w:type="dxa"/>
             <w:tcBorders>
               <w:top w:val="single" w:sz="4" w:space="0" w:color="000000"/>
               <w:left w:val="single" w:sz="4" w:space="0" w:color="000000"/>
@@ -2803,6 +2916,7 @@
           <w:p>
             <w:pPr>
               <w:ind w:left="4"/>
+              <w:jc w:val="right"/>
             </w:pPr>
             <w:r>
               <w:rPr>
@@ -2847,6 +2961,9 @@
             </w:tcBorders>
           </w:tcPr>
           <w:p>
+            <w:pPr>
+              <w:jc w:val="right"/>
+            </w:pPr>
             <w:r>
               <w:rPr>
                 <w:sz w:val="18"/>
@@ -2891,6 +3008,7 @@
           <w:p>
             <w:pPr>
               <w:ind w:left="3"/>
+              <w:jc w:val="right"/>
             </w:pPr>
             <w:r>
               <w:rPr>
@@ -2902,7 +3020,7 @@
         </w:tc>
         <w:tc>
           <w:tcPr>
-            <w:tcW w:w="1557" w:type="dxa"/>
+            <w:tcW w:w="1279" w:type="dxa"/>
             <w:tcBorders>
               <w:top w:val="single" w:sz="4" w:space="0" w:color="000000"/>
               <w:left w:val="single" w:sz="4" w:space="0" w:color="000000"/>
@@ -2913,6 +3031,7 @@
           <w:p>
             <w:pPr>
               <w:ind w:left="2"/>
+              <w:jc w:val="right"/>
             </w:pPr>
             <w:r>
               <w:rPr>
@@ -2924,7 +3043,7 @@
         </w:tc>
         <w:tc>
           <w:tcPr>
-            <w:tcW w:w="1561" w:type="dxa"/>
+            <w:tcW w:w="1839" w:type="dxa"/>
             <w:tcBorders>
               <w:top w:val="single" w:sz="4" w:space="0" w:color="000000"/>
               <w:left w:val="single" w:sz="4" w:space="0" w:color="000000"/>
@@ -2935,6 +3054,7 @@
           <w:p>
             <w:pPr>
               <w:ind w:left="4"/>
+              <w:jc w:val="right"/>
             </w:pPr>
             <w:r>
               <w:rPr>
@@ -2980,6 +3100,7 @@
           </w:tcPr>
           <w:p>
             <w:pPr>
+              <w:jc w:val="right"/>
               <w:rPr>
                 <w:sz w:val="18"/>
               </w:rPr>
@@ -3019,15 +3140,16 @@
           <w:p>
             <w:pPr>
               <w:ind w:left="3"/>
-              <w:rPr>
-                <w:sz w:val="18"/>
-              </w:rPr>
-            </w:pPr>
-          </w:p>
-        </w:tc>
-        <w:tc>
-          <w:tcPr>
-            <w:tcW w:w="1557" w:type="dxa"/>
+              <w:jc w:val="right"/>
+              <w:rPr>
+                <w:sz w:val="18"/>
+              </w:rPr>
+            </w:pPr>
+          </w:p>
+        </w:tc>
+        <w:tc>
+          <w:tcPr>
+            <w:tcW w:w="1279" w:type="dxa"/>
             <w:tcBorders>
               <w:top w:val="single" w:sz="4" w:space="0" w:color="000000"/>
               <w:left w:val="single" w:sz="4" w:space="0" w:color="000000"/>
@@ -3038,15 +3160,16 @@
           <w:p>
             <w:pPr>
               <w:ind w:left="2"/>
-              <w:rPr>
-                <w:sz w:val="18"/>
-              </w:rPr>
-            </w:pPr>
-          </w:p>
-        </w:tc>
-        <w:tc>
-          <w:tcPr>
-            <w:tcW w:w="1561" w:type="dxa"/>
+              <w:jc w:val="right"/>
+              <w:rPr>
+                <w:sz w:val="18"/>
+              </w:rPr>
+            </w:pPr>
+          </w:p>
+        </w:tc>
+        <w:tc>
+          <w:tcPr>
+            <w:tcW w:w="1839" w:type="dxa"/>
             <w:tcBorders>
               <w:top w:val="single" w:sz="4" w:space="0" w:color="000000"/>
               <w:left w:val="single" w:sz="4" w:space="0" w:color="000000"/>
@@ -3057,6 +3180,7 @@
           <w:p>
             <w:pPr>
               <w:ind w:left="4"/>
+              <w:jc w:val="right"/>
               <w:rPr>
                 <w:sz w:val="18"/>
               </w:rPr>
@@ -3099,6 +3223,7 @@
           </w:tcPr>
           <w:p>
             <w:pPr>
+              <w:jc w:val="right"/>
               <w:rPr>
                 <w:sz w:val="18"/>
               </w:rPr>
@@ -3138,15 +3263,16 @@
           <w:p>
             <w:pPr>
               <w:ind w:left="3"/>
-              <w:rPr>
-                <w:sz w:val="18"/>
-              </w:rPr>
-            </w:pPr>
-          </w:p>
-        </w:tc>
-        <w:tc>
-          <w:tcPr>
-            <w:tcW w:w="1557" w:type="dxa"/>
+              <w:jc w:val="right"/>
+              <w:rPr>
+                <w:sz w:val="18"/>
+              </w:rPr>
+            </w:pPr>
+          </w:p>
+        </w:tc>
+        <w:tc>
+          <w:tcPr>
+            <w:tcW w:w="1279" w:type="dxa"/>
             <w:tcBorders>
               <w:top w:val="single" w:sz="4" w:space="0" w:color="000000"/>
               <w:left w:val="single" w:sz="4" w:space="0" w:color="000000"/>
@@ -3157,15 +3283,16 @@
           <w:p>
             <w:pPr>
               <w:ind w:left="2"/>
-              <w:rPr>
-                <w:sz w:val="18"/>
-              </w:rPr>
-            </w:pPr>
-          </w:p>
-        </w:tc>
-        <w:tc>
-          <w:tcPr>
-            <w:tcW w:w="1561" w:type="dxa"/>
+              <w:jc w:val="right"/>
+              <w:rPr>
+                <w:sz w:val="18"/>
+              </w:rPr>
+            </w:pPr>
+          </w:p>
+        </w:tc>
+        <w:tc>
+          <w:tcPr>
+            <w:tcW w:w="1839" w:type="dxa"/>
             <w:tcBorders>
               <w:top w:val="single" w:sz="4" w:space="0" w:color="000000"/>
               <w:left w:val="single" w:sz="4" w:space="0" w:color="000000"/>
@@ -3176,6 +3303,7 @@
           <w:p>
             <w:pPr>
               <w:ind w:left="4"/>
+              <w:jc w:val="right"/>
               <w:rPr>
                 <w:sz w:val="18"/>
               </w:rPr>
@@ -3218,6 +3346,7 @@
           </w:tcPr>
           <w:p>
             <w:pPr>
+              <w:jc w:val="right"/>
               <w:rPr>
                 <w:sz w:val="18"/>
               </w:rPr>
@@ -3257,15 +3386,16 @@
           <w:p>
             <w:pPr>
               <w:ind w:left="3"/>
-              <w:rPr>
-                <w:sz w:val="18"/>
-              </w:rPr>
-            </w:pPr>
-          </w:p>
-        </w:tc>
-        <w:tc>
-          <w:tcPr>
-            <w:tcW w:w="1557" w:type="dxa"/>
+              <w:jc w:val="right"/>
+              <w:rPr>
+                <w:sz w:val="18"/>
+              </w:rPr>
+            </w:pPr>
+          </w:p>
+        </w:tc>
+        <w:tc>
+          <w:tcPr>
+            <w:tcW w:w="1279" w:type="dxa"/>
             <w:tcBorders>
               <w:top w:val="single" w:sz="4" w:space="0" w:color="000000"/>
               <w:left w:val="single" w:sz="4" w:space="0" w:color="000000"/>
@@ -3276,15 +3406,16 @@
           <w:p>
             <w:pPr>
               <w:ind w:left="2"/>
-              <w:rPr>
-                <w:sz w:val="18"/>
-              </w:rPr>
-            </w:pPr>
-          </w:p>
-        </w:tc>
-        <w:tc>
-          <w:tcPr>
-            <w:tcW w:w="1561" w:type="dxa"/>
+              <w:jc w:val="right"/>
+              <w:rPr>
+                <w:sz w:val="18"/>
+              </w:rPr>
+            </w:pPr>
+          </w:p>
+        </w:tc>
+        <w:tc>
+          <w:tcPr>
+            <w:tcW w:w="1839" w:type="dxa"/>
             <w:tcBorders>
               <w:top w:val="single" w:sz="4" w:space="0" w:color="000000"/>
               <w:left w:val="single" w:sz="4" w:space="0" w:color="000000"/>
@@ -3295,6 +3426,7 @@
           <w:p>
             <w:pPr>
               <w:ind w:left="4"/>
+              <w:jc w:val="right"/>
               <w:rPr>
                 <w:sz w:val="18"/>
               </w:rPr>
@@ -3337,6 +3469,7 @@
           </w:tcPr>
           <w:p>
             <w:pPr>
+              <w:jc w:val="right"/>
               <w:rPr>
                 <w:sz w:val="18"/>
               </w:rPr>
@@ -3376,15 +3509,16 @@
           <w:p>
             <w:pPr>
               <w:ind w:left="3"/>
-              <w:rPr>
-                <w:sz w:val="18"/>
-              </w:rPr>
-            </w:pPr>
-          </w:p>
-        </w:tc>
-        <w:tc>
-          <w:tcPr>
-            <w:tcW w:w="1557" w:type="dxa"/>
+              <w:jc w:val="right"/>
+              <w:rPr>
+                <w:sz w:val="18"/>
+              </w:rPr>
+            </w:pPr>
+          </w:p>
+        </w:tc>
+        <w:tc>
+          <w:tcPr>
+            <w:tcW w:w="1279" w:type="dxa"/>
             <w:tcBorders>
               <w:top w:val="single" w:sz="4" w:space="0" w:color="000000"/>
               <w:left w:val="single" w:sz="4" w:space="0" w:color="000000"/>
@@ -3395,15 +3529,16 @@
           <w:p>
             <w:pPr>
               <w:ind w:left="2"/>
-              <w:rPr>
-                <w:sz w:val="18"/>
-              </w:rPr>
-            </w:pPr>
-          </w:p>
-        </w:tc>
-        <w:tc>
-          <w:tcPr>
-            <w:tcW w:w="1561" w:type="dxa"/>
+              <w:jc w:val="right"/>
+              <w:rPr>
+                <w:sz w:val="18"/>
+              </w:rPr>
+            </w:pPr>
+          </w:p>
+        </w:tc>
+        <w:tc>
+          <w:tcPr>
+            <w:tcW w:w="1839" w:type="dxa"/>
             <w:tcBorders>
               <w:top w:val="single" w:sz="4" w:space="0" w:color="000000"/>
               <w:left w:val="single" w:sz="4" w:space="0" w:color="000000"/>
@@ -3414,6 +3549,7 @@
           <w:p>
             <w:pPr>
               <w:ind w:left="4"/>
+              <w:jc w:val="right"/>
               <w:rPr>
                 <w:sz w:val="18"/>
               </w:rPr>
@@ -3456,6 +3592,7 @@
           </w:tcPr>
           <w:p>
             <w:pPr>
+              <w:jc w:val="right"/>
               <w:rPr>
                 <w:sz w:val="18"/>
               </w:rPr>
@@ -3495,15 +3632,16 @@
           <w:p>
             <w:pPr>
               <w:ind w:left="3"/>
-              <w:rPr>
-                <w:sz w:val="18"/>
-              </w:rPr>
-            </w:pPr>
-          </w:p>
-        </w:tc>
-        <w:tc>
-          <w:tcPr>
-            <w:tcW w:w="1557" w:type="dxa"/>
+              <w:jc w:val="right"/>
+              <w:rPr>
+                <w:sz w:val="18"/>
+              </w:rPr>
+            </w:pPr>
+          </w:p>
+        </w:tc>
+        <w:tc>
+          <w:tcPr>
+            <w:tcW w:w="1279" w:type="dxa"/>
             <w:tcBorders>
               <w:top w:val="single" w:sz="4" w:space="0" w:color="000000"/>
               <w:left w:val="single" w:sz="4" w:space="0" w:color="000000"/>
@@ -3514,15 +3652,16 @@
           <w:p>
             <w:pPr>
               <w:ind w:left="2"/>
-              <w:rPr>
-                <w:sz w:val="18"/>
-              </w:rPr>
-            </w:pPr>
-          </w:p>
-        </w:tc>
-        <w:tc>
-          <w:tcPr>
-            <w:tcW w:w="1561" w:type="dxa"/>
+              <w:jc w:val="right"/>
+              <w:rPr>
+                <w:sz w:val="18"/>
+              </w:rPr>
+            </w:pPr>
+          </w:p>
+        </w:tc>
+        <w:tc>
+          <w:tcPr>
+            <w:tcW w:w="1839" w:type="dxa"/>
             <w:tcBorders>
               <w:top w:val="single" w:sz="4" w:space="0" w:color="000000"/>
               <w:left w:val="single" w:sz="4" w:space="0" w:color="000000"/>
@@ -3533,6 +3672,7 @@
           <w:p>
             <w:pPr>
               <w:ind w:left="4"/>
+              <w:jc w:val="right"/>
               <w:rPr>
                 <w:sz w:val="18"/>
               </w:rPr>
@@ -3575,6 +3715,7 @@
           </w:tcPr>
           <w:p>
             <w:pPr>
+              <w:jc w:val="right"/>
               <w:rPr>
                 <w:sz w:val="18"/>
               </w:rPr>
@@ -3614,15 +3755,16 @@
           <w:p>
             <w:pPr>
               <w:ind w:left="3"/>
-              <w:rPr>
-                <w:sz w:val="18"/>
-              </w:rPr>
-            </w:pPr>
-          </w:p>
-        </w:tc>
-        <w:tc>
-          <w:tcPr>
-            <w:tcW w:w="1557" w:type="dxa"/>
+              <w:jc w:val="right"/>
+              <w:rPr>
+                <w:sz w:val="18"/>
+              </w:rPr>
+            </w:pPr>
+          </w:p>
+        </w:tc>
+        <w:tc>
+          <w:tcPr>
+            <w:tcW w:w="1279" w:type="dxa"/>
             <w:tcBorders>
               <w:top w:val="single" w:sz="4" w:space="0" w:color="000000"/>
               <w:left w:val="single" w:sz="4" w:space="0" w:color="000000"/>
@@ -3633,15 +3775,16 @@
           <w:p>
             <w:pPr>
               <w:ind w:left="2"/>
-              <w:rPr>
-                <w:sz w:val="18"/>
-              </w:rPr>
-            </w:pPr>
-          </w:p>
-        </w:tc>
-        <w:tc>
-          <w:tcPr>
-            <w:tcW w:w="1561" w:type="dxa"/>
+              <w:jc w:val="right"/>
+              <w:rPr>
+                <w:sz w:val="18"/>
+              </w:rPr>
+            </w:pPr>
+          </w:p>
+        </w:tc>
+        <w:tc>
+          <w:tcPr>
+            <w:tcW w:w="1839" w:type="dxa"/>
             <w:tcBorders>
               <w:top w:val="single" w:sz="4" w:space="0" w:color="000000"/>
               <w:left w:val="single" w:sz="4" w:space="0" w:color="000000"/>
@@ -3652,6 +3795,7 @@
           <w:p>
             <w:pPr>
               <w:ind w:left="4"/>
+              <w:jc w:val="right"/>
               <w:rPr>
                 <w:sz w:val="18"/>
               </w:rPr>
@@ -3694,6 +3838,7 @@
           </w:tcPr>
           <w:p>
             <w:pPr>
+              <w:jc w:val="right"/>
               <w:rPr>
                 <w:sz w:val="18"/>
               </w:rPr>
@@ -3733,15 +3878,16 @@
           <w:p>
             <w:pPr>
               <w:ind w:left="3"/>
-              <w:rPr>
-                <w:sz w:val="18"/>
-              </w:rPr>
-            </w:pPr>
-          </w:p>
-        </w:tc>
-        <w:tc>
-          <w:tcPr>
-            <w:tcW w:w="1557" w:type="dxa"/>
+              <w:jc w:val="right"/>
+              <w:rPr>
+                <w:sz w:val="18"/>
+              </w:rPr>
+            </w:pPr>
+          </w:p>
+        </w:tc>
+        <w:tc>
+          <w:tcPr>
+            <w:tcW w:w="1279" w:type="dxa"/>
             <w:tcBorders>
               <w:top w:val="single" w:sz="4" w:space="0" w:color="000000"/>
               <w:left w:val="single" w:sz="4" w:space="0" w:color="000000"/>
@@ -3752,15 +3898,16 @@
           <w:p>
             <w:pPr>
               <w:ind w:left="2"/>
-              <w:rPr>
-                <w:sz w:val="18"/>
-              </w:rPr>
-            </w:pPr>
-          </w:p>
-        </w:tc>
-        <w:tc>
-          <w:tcPr>
-            <w:tcW w:w="1561" w:type="dxa"/>
+              <w:jc w:val="right"/>
+              <w:rPr>
+                <w:sz w:val="18"/>
+              </w:rPr>
+            </w:pPr>
+          </w:p>
+        </w:tc>
+        <w:tc>
+          <w:tcPr>
+            <w:tcW w:w="1839" w:type="dxa"/>
             <w:tcBorders>
               <w:top w:val="single" w:sz="4" w:space="0" w:color="000000"/>
               <w:left w:val="single" w:sz="4" w:space="0" w:color="000000"/>
@@ -3771,6 +3918,7 @@
           <w:p>
             <w:pPr>
               <w:ind w:left="4"/>
+              <w:jc w:val="right"/>
               <w:rPr>
                 <w:sz w:val="18"/>
               </w:rPr>
@@ -3817,6 +3965,9 @@
             <w:shd w:val="clear" w:color="auto" w:fill="D9D9D9"/>
           </w:tcPr>
           <w:p>
+            <w:pPr>
+              <w:jc w:val="right"/>
+            </w:pPr>
             <w:r>
               <w:rPr>
                 <w:sz w:val="18"/>
@@ -3863,6 +4014,7 @@
           <w:p>
             <w:pPr>
               <w:ind w:left="3"/>
+              <w:jc w:val="right"/>
             </w:pPr>
             <w:r>
               <w:rPr>
@@ -3874,7 +4026,7 @@
         </w:tc>
         <w:tc>
           <w:tcPr>
-            <w:tcW w:w="1557" w:type="dxa"/>
+            <w:tcW w:w="1279" w:type="dxa"/>
             <w:tcBorders>
               <w:top w:val="single" w:sz="4" w:space="0" w:color="000000"/>
               <w:left w:val="single" w:sz="4" w:space="0" w:color="000000"/>
@@ -3886,6 +4038,7 @@
           <w:p>
             <w:pPr>
               <w:ind w:left="2"/>
+              <w:jc w:val="right"/>
             </w:pPr>
             <w:r>
               <w:rPr>
@@ -3897,7 +4050,7 @@
         </w:tc>
         <w:tc>
           <w:tcPr>
-            <w:tcW w:w="1561" w:type="dxa"/>
+            <w:tcW w:w="1839" w:type="dxa"/>
             <w:tcBorders>
               <w:top w:val="single" w:sz="4" w:space="0" w:color="000000"/>
               <w:left w:val="single" w:sz="4" w:space="0" w:color="000000"/>
@@ -3908,6 +4061,7 @@
           <w:p>
             <w:pPr>
               <w:ind w:left="4"/>
+              <w:jc w:val="right"/>
             </w:pPr>
             <w:r>
               <w:rPr>
@@ -4271,7 +4425,6 @@
           <w:rFonts w:ascii="Times New Roman" w:eastAsia="Times New Roman" w:hAnsi="Times New Roman" w:cs="Times New Roman"/>
           <w:b/>
         </w:rPr>
-        <w:lastRenderedPageBreak/>
         <w:t>Observación:</w:t>
       </w:r>
       <w:r>
@@ -5391,6 +5544,7 @@
           <w:rFonts w:ascii="Times New Roman" w:eastAsia="Times New Roman" w:hAnsi="Times New Roman" w:cs="Times New Roman"/>
           <w:sz w:val="24"/>
         </w:rPr>
+        <w:lastRenderedPageBreak/>
         <w:t xml:space="preserve">(HS_MIN_ASIGNADAS), G_BARRIO (CANT_HABITANTES) y G_MOTIVO (ESTADO) mientras que la columna valor2 indicar en qué tabla debe insertarse el registro. </w:t>
       </w:r>
     </w:p>
@@ -5408,7 +5562,6 @@
           <w:rFonts w:ascii="Times New Roman" w:eastAsia="Times New Roman" w:hAnsi="Times New Roman" w:cs="Times New Roman"/>
           <w:sz w:val="24"/>
         </w:rPr>
-        <w:lastRenderedPageBreak/>
         <w:t xml:space="preserve">Actualice en una sola sentencia las órdenes de trabajo (T_ORDEN_TRABAJO) que ya finalizaron, es decir, que tengan un detalle con la actividad denominada ‘CIERRE’ de la siguiente manera: </w:t>
       </w:r>
     </w:p>
@@ -11640,7 +11793,7 @@
             </wp:anchor>
           </w:drawing>
         </mc:Choice>
-        <mc:Fallback xmlns:w16se="http://schemas.microsoft.com/office/word/2015/wordml/symex" xmlns:w16cid="http://schemas.microsoft.com/office/word/2016/wordml/cid" xmlns:am3d="http://schemas.microsoft.com/office/drawing/2017/model3d" xmlns:aink="http://schemas.microsoft.com/office/drawing/2016/ink" xmlns:cx8="http://schemas.microsoft.com/office/drawing/2016/5/14/chartex" xmlns:cx7="http://schemas.microsoft.com/office/drawing/2016/5/13/chartex" xmlns:cx6="http://schemas.microsoft.com/office/drawing/2016/5/12/chartex" xmlns:cx5="http://schemas.microsoft.com/office/drawing/2016/5/11/chartex" xmlns:cx4="http://schemas.microsoft.com/office/drawing/2016/5/10/chartex" xmlns:cx3="http://schemas.microsoft.com/office/drawing/2016/5/9/chartex" xmlns:cx2="http://schemas.microsoft.com/office/drawing/2015/10/21/chartex" xmlns:cx1="http://schemas.microsoft.com/office/drawing/2015/9/8/chartex" xmlns:cx="http://schemas.microsoft.com/office/drawing/2014/chartex">
+        <mc:Fallback xmlns:cx="http://schemas.microsoft.com/office/drawing/2014/chartex" xmlns:cx1="http://schemas.microsoft.com/office/drawing/2015/9/8/chartex" xmlns:cx2="http://schemas.microsoft.com/office/drawing/2015/10/21/chartex" xmlns:cx3="http://schemas.microsoft.com/office/drawing/2016/5/9/chartex" xmlns:cx4="http://schemas.microsoft.com/office/drawing/2016/5/10/chartex" xmlns:cx5="http://schemas.microsoft.com/office/drawing/2016/5/11/chartex" xmlns:cx6="http://schemas.microsoft.com/office/drawing/2016/5/12/chartex" xmlns:cx7="http://schemas.microsoft.com/office/drawing/2016/5/13/chartex" xmlns:cx8="http://schemas.microsoft.com/office/drawing/2016/5/14/chartex" xmlns:aink="http://schemas.microsoft.com/office/drawing/2016/ink" xmlns:am3d="http://schemas.microsoft.com/office/drawing/2017/model3d" xmlns:w16cid="http://schemas.microsoft.com/office/word/2016/wordml/cid" xmlns:w16se="http://schemas.microsoft.com/office/word/2015/wordml/symex">
           <w:pict>
             <v:group w14:anchorId="54CCE7A8" id="Group 22697" o:spid="_x0000_s1026" style="position:absolute;margin-left:54.7pt;margin-top:53.4pt;width:541.95pt;height:.75pt;z-index:251658240;mso-position-horizontal-relative:page;mso-position-vertical-relative:page" coordsize="68827,95" o:gfxdata="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">
               <v:shape id="Shape 22698" o:spid="_x0000_s1027" style="position:absolute;width:68827;height:0;visibility:visible;mso-wrap-style:square;v-text-anchor:top" coordsize="6882765,0" o:gfxdata="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" path="m,l6882765,e" filled="f">
@@ -11866,7 +12019,7 @@
             </wp:anchor>
           </w:drawing>
         </mc:Choice>
-        <mc:Fallback xmlns:w16se="http://schemas.microsoft.com/office/word/2015/wordml/symex" xmlns:w16cid="http://schemas.microsoft.com/office/word/2016/wordml/cid" xmlns:am3d="http://schemas.microsoft.com/office/drawing/2017/model3d" xmlns:aink="http://schemas.microsoft.com/office/drawing/2016/ink" xmlns:cx8="http://schemas.microsoft.com/office/drawing/2016/5/14/chartex" xmlns:cx7="http://schemas.microsoft.com/office/drawing/2016/5/13/chartex" xmlns:cx6="http://schemas.microsoft.com/office/drawing/2016/5/12/chartex" xmlns:cx5="http://schemas.microsoft.com/office/drawing/2016/5/11/chartex" xmlns:cx4="http://schemas.microsoft.com/office/drawing/2016/5/10/chartex" xmlns:cx3="http://schemas.microsoft.com/office/drawing/2016/5/9/chartex" xmlns:cx2="http://schemas.microsoft.com/office/drawing/2015/10/21/chartex" xmlns:cx1="http://schemas.microsoft.com/office/drawing/2015/9/8/chartex" xmlns:cx="http://schemas.microsoft.com/office/drawing/2014/chartex">
+        <mc:Fallback xmlns:cx="http://schemas.microsoft.com/office/drawing/2014/chartex" xmlns:cx1="http://schemas.microsoft.com/office/drawing/2015/9/8/chartex" xmlns:cx2="http://schemas.microsoft.com/office/drawing/2015/10/21/chartex" xmlns:cx3="http://schemas.microsoft.com/office/drawing/2016/5/9/chartex" xmlns:cx4="http://schemas.microsoft.com/office/drawing/2016/5/10/chartex" xmlns:cx5="http://schemas.microsoft.com/office/drawing/2016/5/11/chartex" xmlns:cx6="http://schemas.microsoft.com/office/drawing/2016/5/12/chartex" xmlns:cx7="http://schemas.microsoft.com/office/drawing/2016/5/13/chartex" xmlns:cx8="http://schemas.microsoft.com/office/drawing/2016/5/14/chartex" xmlns:aink="http://schemas.microsoft.com/office/drawing/2016/ink" xmlns:am3d="http://schemas.microsoft.com/office/drawing/2017/model3d" xmlns:w16cid="http://schemas.microsoft.com/office/word/2016/wordml/cid" xmlns:w16se="http://schemas.microsoft.com/office/word/2015/wordml/symex">
           <w:pict>
             <v:group w14:anchorId="738EB0C2" id="Group 22680" o:spid="_x0000_s1026" style="position:absolute;margin-left:54.7pt;margin-top:53.4pt;width:541.95pt;height:.75pt;z-index:251659264;mso-position-horizontal-relative:page;mso-position-vertical-relative:page" coordsize="68827,95" o:gfxdata="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">
               <v:shape id="Shape 22681" o:spid="_x0000_s1027" style="position:absolute;width:68827;height:0;visibility:visible;mso-wrap-style:square;v-text-anchor:top" coordsize="6882765,0" o:gfxdata="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" path="m,l6882765,e" filled="f">

</xml_diff>

<commit_message>
cálculo del tamaño de la tabla B_EMPLEADO
</commit_message>
<xml_diff>
--- a/TP/documentos/TP 01 2019 S2.docx
+++ b/TP/documentos/TP 01 2019 S2.docx
@@ -559,46 +559,29 @@
               </w:rPr>
               <w:t xml:space="preserve"> </w:t>
             </w:r>
-          </w:p>
-        </w:tc>
-        <w:tc>
-          <w:tcPr>
-            <w:tcW w:w="3203" w:type="dxa"/>
-            <w:tcBorders>
-              <w:top w:val="single" w:sz="4" w:space="0" w:color="000000"/>
-              <w:left w:val="single" w:sz="4" w:space="0" w:color="000000"/>
-              <w:bottom w:val="single" w:sz="4" w:space="0" w:color="000000"/>
-              <w:right w:val="single" w:sz="4" w:space="0" w:color="000000"/>
-            </w:tcBorders>
-          </w:tcPr>
-          <w:p>
-            <w:pPr>
-              <w:ind w:left="94"/>
-              <w:jc w:val="center"/>
-            </w:pPr>
             <w:r>
               <w:rPr>
                 <w:rFonts w:ascii="Times New Roman" w:eastAsia="Times New Roman" w:hAnsi="Times New Roman" w:cs="Times New Roman"/>
                 <w:b/>
                 <w:sz w:val="36"/>
               </w:rPr>
-              <w:t xml:space="preserve"> </w:t>
-            </w:r>
-          </w:p>
-        </w:tc>
-        <w:tc>
-          <w:tcPr>
-            <w:tcW w:w="3746" w:type="dxa"/>
-            <w:tcBorders>
-              <w:top w:val="single" w:sz="4" w:space="0" w:color="000000"/>
-              <w:left w:val="single" w:sz="4" w:space="0" w:color="000000"/>
-              <w:bottom w:val="single" w:sz="4" w:space="0" w:color="000000"/>
-              <w:right w:val="single" w:sz="4" w:space="0" w:color="000000"/>
-            </w:tcBorders>
-          </w:tcPr>
-          <w:p>
-            <w:pPr>
-              <w:ind w:left="97"/>
+              <w:t>4227518</w:t>
+            </w:r>
+          </w:p>
+        </w:tc>
+        <w:tc>
+          <w:tcPr>
+            <w:tcW w:w="3203" w:type="dxa"/>
+            <w:tcBorders>
+              <w:top w:val="single" w:sz="4" w:space="0" w:color="000000"/>
+              <w:left w:val="single" w:sz="4" w:space="0" w:color="000000"/>
+              <w:bottom w:val="single" w:sz="4" w:space="0" w:color="000000"/>
+              <w:right w:val="single" w:sz="4" w:space="0" w:color="000000"/>
+            </w:tcBorders>
+          </w:tcPr>
+          <w:p>
+            <w:pPr>
+              <w:ind w:left="94"/>
               <w:jc w:val="center"/>
             </w:pPr>
             <w:r>
@@ -607,7 +590,32 @@
                 <w:b/>
                 <w:sz w:val="36"/>
               </w:rPr>
-              <w:t xml:space="preserve"> </w:t>
+              <w:t>Cañete</w:t>
+            </w:r>
+          </w:p>
+        </w:tc>
+        <w:tc>
+          <w:tcPr>
+            <w:tcW w:w="3746" w:type="dxa"/>
+            <w:tcBorders>
+              <w:top w:val="single" w:sz="4" w:space="0" w:color="000000"/>
+              <w:left w:val="single" w:sz="4" w:space="0" w:color="000000"/>
+              <w:bottom w:val="single" w:sz="4" w:space="0" w:color="000000"/>
+              <w:right w:val="single" w:sz="4" w:space="0" w:color="000000"/>
+            </w:tcBorders>
+          </w:tcPr>
+          <w:p>
+            <w:pPr>
+              <w:ind w:left="97"/>
+              <w:jc w:val="center"/>
+            </w:pPr>
+            <w:r>
+              <w:rPr>
+                <w:rFonts w:ascii="Times New Roman" w:eastAsia="Times New Roman" w:hAnsi="Times New Roman" w:cs="Times New Roman"/>
+                <w:b/>
+                <w:sz w:val="36"/>
+              </w:rPr>
+              <w:t>Derlis</w:t>
             </w:r>
           </w:p>
         </w:tc>
@@ -626,6 +634,14 @@
               <w:ind w:left="96"/>
               <w:jc w:val="center"/>
             </w:pPr>
+            <w:r>
+              <w:rPr>
+                <w:rFonts w:ascii="Times New Roman" w:eastAsia="Times New Roman" w:hAnsi="Times New Roman" w:cs="Times New Roman"/>
+                <w:b/>
+                <w:sz w:val="36"/>
+              </w:rPr>
+              <w:t>NB</w:t>
+            </w:r>
             <w:r>
               <w:rPr>
                 <w:rFonts w:ascii="Times New Roman" w:eastAsia="Times New Roman" w:hAnsi="Times New Roman" w:cs="Times New Roman"/>
@@ -1553,14 +1569,12 @@
                 <w:sz w:val="18"/>
               </w:rPr>
             </w:pPr>
-            <w:bookmarkStart w:id="0" w:name="_GoBack"/>
             <w:r>
               <w:rPr>
                 <w:sz w:val="18"/>
               </w:rPr>
               <w:t>8192</w:t>
             </w:r>
-            <w:bookmarkEnd w:id="0"/>
           </w:p>
         </w:tc>
       </w:tr>
@@ -1604,6 +1618,12 @@
                 <w:sz w:val="18"/>
               </w:rPr>
             </w:pPr>
+            <w:r>
+              <w:rPr>
+                <w:sz w:val="18"/>
+              </w:rPr>
+              <w:t>56</w:t>
+            </w:r>
           </w:p>
         </w:tc>
         <w:tc>
@@ -1624,6 +1644,12 @@
                 <w:sz w:val="18"/>
               </w:rPr>
             </w:pPr>
+            <w:r>
+              <w:rPr>
+                <w:sz w:val="18"/>
+              </w:rPr>
+              <w:t>175200</w:t>
+            </w:r>
           </w:p>
         </w:tc>
         <w:tc>
@@ -1644,6 +1670,12 @@
                 <w:sz w:val="18"/>
               </w:rPr>
             </w:pPr>
+            <w:r>
+              <w:rPr>
+                <w:sz w:val="18"/>
+              </w:rPr>
+              <w:t>142</w:t>
+            </w:r>
           </w:p>
         </w:tc>
         <w:tc>
@@ -1664,6 +1696,12 @@
                 <w:sz w:val="18"/>
               </w:rPr>
             </w:pPr>
+            <w:r>
+              <w:rPr>
+                <w:sz w:val="18"/>
+              </w:rPr>
+              <w:t>1234</w:t>
+            </w:r>
           </w:p>
         </w:tc>
         <w:tc>
@@ -1684,6 +1722,12 @@
                 <w:sz w:val="18"/>
               </w:rPr>
             </w:pPr>
+            <w:r>
+              <w:rPr>
+                <w:sz w:val="18"/>
+              </w:rPr>
+              <w:t>10108928</w:t>
+            </w:r>
           </w:p>
         </w:tc>
       </w:tr>
@@ -1728,6 +1772,12 @@
               <w:rPr>
                 <w:sz w:val="18"/>
               </w:rPr>
+              <w:t>141</w:t>
+            </w:r>
+            <w:r>
+              <w:rPr>
+                <w:sz w:val="18"/>
+              </w:rPr>
               <w:t xml:space="preserve"> </w:t>
             </w:r>
           </w:p>
@@ -1751,7 +1801,7 @@
               <w:rPr>
                 <w:sz w:val="18"/>
               </w:rPr>
-              <w:t xml:space="preserve"> </w:t>
+              <w:t>230</w:t>
             </w:r>
           </w:p>
         </w:tc>
@@ -1774,7 +1824,7 @@
               <w:rPr>
                 <w:sz w:val="18"/>
               </w:rPr>
-              <w:t xml:space="preserve"> </w:t>
+              <w:t>58</w:t>
             </w:r>
           </w:p>
         </w:tc>
@@ -1797,7 +1847,7 @@
               <w:rPr>
                 <w:sz w:val="18"/>
               </w:rPr>
-              <w:t xml:space="preserve"> </w:t>
+              <w:t>4</w:t>
             </w:r>
           </w:p>
         </w:tc>
@@ -1820,8 +1870,10 @@
               <w:rPr>
                 <w:sz w:val="18"/>
               </w:rPr>
-              <w:t xml:space="preserve"> </w:t>
-            </w:r>
+              <w:t>32768</w:t>
+            </w:r>
+            <w:bookmarkStart w:id="0" w:name="_GoBack"/>
+            <w:bookmarkEnd w:id="0"/>
           </w:p>
         </w:tc>
       </w:tr>
@@ -4296,21 +4348,7 @@
         <w:rPr>
           <w:rFonts w:ascii="Times New Roman" w:eastAsia="Times New Roman" w:hAnsi="Times New Roman" w:cs="Times New Roman"/>
         </w:rPr>
-        <w:t xml:space="preserve">Debe hacer un cálculo similar para los índices (por lo menos un índice por tabla correspondiente a la clave primaria); es decir, sumar los tamaños de campos que componen el índice de la PK de cada una de las tablas, estimar la misma cantidad de filas consideradas para su correspondiente tabla, y calcular el tamaño final,). Finalmente sume el tamaño de todas las tablas + el tamaño de los índices para obtener el espacio total requerido para el </w:t>
-      </w:r>
-      <w:proofErr w:type="spellStart"/>
-      <w:r>
-        <w:rPr>
-          <w:rFonts w:ascii="Times New Roman" w:eastAsia="Times New Roman" w:hAnsi="Times New Roman" w:cs="Times New Roman"/>
-        </w:rPr>
-        <w:t>tablespace</w:t>
-      </w:r>
-      <w:proofErr w:type="spellEnd"/>
-      <w:r>
-        <w:rPr>
-          <w:rFonts w:ascii="Times New Roman" w:eastAsia="Times New Roman" w:hAnsi="Times New Roman" w:cs="Times New Roman"/>
-        </w:rPr>
-        <w:t xml:space="preserve">. </w:t>
+        <w:t xml:space="preserve">Debe hacer un cálculo similar para los índices (por lo menos un índice por tabla correspondiente a la clave primaria); es decir, sumar los tamaños de campos que componen el índice de la PK de cada una de las tablas, estimar la misma cantidad de filas consideradas para su correspondiente tabla, y calcular el tamaño final,). Finalmente sume el tamaño de todas las tablas + el tamaño de los índices para obtener el espacio total requerido para el tablespace. </w:t>
       </w:r>
     </w:p>
     <w:p>
@@ -4323,21 +4361,7 @@
         <w:rPr>
           <w:rFonts w:ascii="Times New Roman" w:eastAsia="Times New Roman" w:hAnsi="Times New Roman" w:cs="Times New Roman"/>
         </w:rPr>
-        <w:t xml:space="preserve">Con el cálculo realizado, cree el </w:t>
-      </w:r>
-      <w:proofErr w:type="spellStart"/>
-      <w:r>
-        <w:rPr>
-          <w:rFonts w:ascii="Times New Roman" w:eastAsia="Times New Roman" w:hAnsi="Times New Roman" w:cs="Times New Roman"/>
-        </w:rPr>
-        <w:t>tablespace</w:t>
-      </w:r>
-      <w:proofErr w:type="spellEnd"/>
-      <w:r>
-        <w:rPr>
-          <w:rFonts w:ascii="Times New Roman" w:eastAsia="Times New Roman" w:hAnsi="Times New Roman" w:cs="Times New Roman"/>
-        </w:rPr>
-        <w:t xml:space="preserve"> </w:t>
+        <w:t xml:space="preserve">Con el cálculo realizado, cree el tablespace </w:t>
       </w:r>
       <w:r>
         <w:rPr>
@@ -4374,21 +4398,7 @@
         <w:rPr>
           <w:rFonts w:ascii="Times New Roman" w:eastAsia="Times New Roman" w:hAnsi="Times New Roman" w:cs="Times New Roman"/>
         </w:rPr>
-        <w:t xml:space="preserve"> (M). El próximo </w:t>
-      </w:r>
-      <w:proofErr w:type="spellStart"/>
-      <w:r>
-        <w:rPr>
-          <w:rFonts w:ascii="Times New Roman" w:eastAsia="Times New Roman" w:hAnsi="Times New Roman" w:cs="Times New Roman"/>
-        </w:rPr>
-        <w:t>extent</w:t>
-      </w:r>
-      <w:proofErr w:type="spellEnd"/>
-      <w:r>
-        <w:rPr>
-          <w:rFonts w:ascii="Times New Roman" w:eastAsia="Times New Roman" w:hAnsi="Times New Roman" w:cs="Times New Roman"/>
-        </w:rPr>
-        <w:t xml:space="preserve"> (NEXT) corresponderá al 50% del tamaño inicial. </w:t>
+        <w:t xml:space="preserve"> (M). El próximo extent (NEXT) corresponderá al 50% del tamaño inicial. </w:t>
       </w:r>
     </w:p>
     <w:p>
@@ -4451,7 +4461,6 @@
         </w:rPr>
         <w:t>Para saber el tamaño del bloque en su base de datos, puede utilizar el comando SHOW PARAMETERS desde el SQL. (</w:t>
       </w:r>
-      <w:proofErr w:type="spellStart"/>
       <w:r>
         <w:rPr>
           <w:rFonts w:ascii="Times New Roman" w:eastAsia="Times New Roman" w:hAnsi="Times New Roman" w:cs="Times New Roman"/>
@@ -4459,7 +4468,6 @@
         </w:rPr>
         <w:t>db_block_size</w:t>
       </w:r>
-      <w:proofErr w:type="spellEnd"/>
       <w:r>
         <w:rPr>
           <w:rFonts w:ascii="Times New Roman" w:eastAsia="Times New Roman" w:hAnsi="Times New Roman" w:cs="Times New Roman"/>
@@ -6494,39 +6502,7 @@
                 <w:rFonts w:ascii="Arial" w:eastAsia="Arial" w:hAnsi="Arial" w:cs="Arial"/>
                 <w:sz w:val="18"/>
               </w:rPr>
-              <w:t xml:space="preserve">∑ Cantidad que figura en el detalle del </w:t>
-            </w:r>
-            <w:proofErr w:type="spellStart"/>
-            <w:r>
-              <w:rPr>
-                <w:rFonts w:ascii="Arial" w:eastAsia="Arial" w:hAnsi="Arial" w:cs="Arial"/>
-                <w:sz w:val="18"/>
-              </w:rPr>
-              <w:t>movim</w:t>
-            </w:r>
-            <w:proofErr w:type="spellEnd"/>
-            <w:r>
-              <w:rPr>
-                <w:rFonts w:ascii="Arial" w:eastAsia="Arial" w:hAnsi="Arial" w:cs="Arial"/>
-                <w:sz w:val="18"/>
-              </w:rPr>
-              <w:t xml:space="preserve">. de </w:t>
-            </w:r>
-            <w:proofErr w:type="spellStart"/>
-            <w:r>
-              <w:rPr>
-                <w:rFonts w:ascii="Arial" w:eastAsia="Arial" w:hAnsi="Arial" w:cs="Arial"/>
-                <w:sz w:val="18"/>
-              </w:rPr>
-              <w:t>stotck</w:t>
-            </w:r>
-            <w:proofErr w:type="spellEnd"/>
-            <w:r>
-              <w:rPr>
-                <w:rFonts w:ascii="Arial" w:eastAsia="Arial" w:hAnsi="Arial" w:cs="Arial"/>
-                <w:sz w:val="18"/>
-              </w:rPr>
-              <w:t xml:space="preserve"> </w:t>
+              <w:t xml:space="preserve">∑ Cantidad que figura en el detalle del movim. de stotck </w:t>
             </w:r>
           </w:p>
         </w:tc>
@@ -6545,21 +6521,12 @@
               <w:spacing w:after="14"/>
               <w:ind w:left="2"/>
             </w:pPr>
-            <w:proofErr w:type="gramStart"/>
-            <w:r>
-              <w:rPr>
-                <w:rFonts w:ascii="Arial" w:eastAsia="Arial" w:hAnsi="Arial" w:cs="Arial"/>
-                <w:sz w:val="18"/>
-              </w:rPr>
-              <w:t>∑(</w:t>
-            </w:r>
-            <w:proofErr w:type="gramEnd"/>
-            <w:r>
-              <w:rPr>
-                <w:rFonts w:ascii="Arial" w:eastAsia="Arial" w:hAnsi="Arial" w:cs="Arial"/>
-                <w:sz w:val="18"/>
-              </w:rPr>
-              <w:t xml:space="preserve">Cant. </w:t>
+            <w:r>
+              <w:rPr>
+                <w:rFonts w:ascii="Arial" w:eastAsia="Arial" w:hAnsi="Arial" w:cs="Arial"/>
+                <w:sz w:val="18"/>
+              </w:rPr>
+              <w:t xml:space="preserve">∑(Cant. </w:t>
             </w:r>
           </w:p>
           <w:p>
@@ -6608,39 +6575,7 @@
                 <w:rFonts w:ascii="Arial" w:eastAsia="Arial" w:hAnsi="Arial" w:cs="Arial"/>
                 <w:sz w:val="18"/>
               </w:rPr>
-              <w:t xml:space="preserve">unitario que figura en el detalle del </w:t>
-            </w:r>
-            <w:proofErr w:type="spellStart"/>
-            <w:r>
-              <w:rPr>
-                <w:rFonts w:ascii="Arial" w:eastAsia="Arial" w:hAnsi="Arial" w:cs="Arial"/>
-                <w:sz w:val="18"/>
-              </w:rPr>
-              <w:t>movim</w:t>
-            </w:r>
-            <w:proofErr w:type="spellEnd"/>
-            <w:r>
-              <w:rPr>
-                <w:rFonts w:ascii="Arial" w:eastAsia="Arial" w:hAnsi="Arial" w:cs="Arial"/>
-                <w:sz w:val="18"/>
-              </w:rPr>
-              <w:t xml:space="preserve">. de </w:t>
-            </w:r>
-            <w:proofErr w:type="spellStart"/>
-            <w:r>
-              <w:rPr>
-                <w:rFonts w:ascii="Arial" w:eastAsia="Arial" w:hAnsi="Arial" w:cs="Arial"/>
-                <w:sz w:val="18"/>
-              </w:rPr>
-              <w:t>stotck</w:t>
-            </w:r>
-            <w:proofErr w:type="spellEnd"/>
-            <w:r>
-              <w:rPr>
-                <w:rFonts w:ascii="Arial" w:eastAsia="Arial" w:hAnsi="Arial" w:cs="Arial"/>
-                <w:sz w:val="18"/>
-              </w:rPr>
-              <w:t xml:space="preserve">) </w:t>
+              <w:t xml:space="preserve">unitario que figura en el detalle del movim. de stotck) </w:t>
             </w:r>
           </w:p>
         </w:tc>
@@ -7360,25 +7295,7 @@
           <w:i/>
           <w:sz w:val="20"/>
         </w:rPr>
-        <w:t xml:space="preserve">Las horas están guardadas en un </w:t>
-      </w:r>
-      <w:proofErr w:type="spellStart"/>
-      <w:r>
-        <w:rPr>
-          <w:rFonts w:ascii="Times New Roman" w:eastAsia="Times New Roman" w:hAnsi="Times New Roman" w:cs="Times New Roman"/>
-          <w:i/>
-          <w:sz w:val="20"/>
-        </w:rPr>
-        <w:t>string</w:t>
-      </w:r>
-      <w:proofErr w:type="spellEnd"/>
-      <w:r>
-        <w:rPr>
-          <w:rFonts w:ascii="Times New Roman" w:eastAsia="Times New Roman" w:hAnsi="Times New Roman" w:cs="Times New Roman"/>
-          <w:i/>
-          <w:sz w:val="20"/>
-        </w:rPr>
-        <w:t xml:space="preserve"> que representa la hora y minuto en el formato ‘HH:MI’.  Ej: Hora salida ’07:00’ y hora llegada ’09:00’. </w:t>
+        <w:t xml:space="preserve">Las horas están guardadas en un string que representa la hora y minuto en el formato ‘HH:MI’.  Ej: Hora salida ’07:00’ y hora llegada ’09:00’. </w:t>
       </w:r>
     </w:p>
     <w:p>
@@ -8073,15 +7990,7 @@
           </w:tcPr>
           <w:p>
             <w:r>
-              <w:t xml:space="preserve">1. Cálculo y creación del </w:t>
-            </w:r>
-            <w:proofErr w:type="spellStart"/>
-            <w:r>
-              <w:t>tablespace</w:t>
-            </w:r>
-            <w:proofErr w:type="spellEnd"/>
-            <w:r>
-              <w:t xml:space="preserve"> </w:t>
+              <w:t xml:space="preserve">1. Cálculo y creación del tablespace </w:t>
             </w:r>
           </w:p>
         </w:tc>
@@ -9345,15 +9254,7 @@
           </w:tcPr>
           <w:p>
             <w:r>
-              <w:t xml:space="preserve">2. </w:t>
-            </w:r>
-            <w:proofErr w:type="spellStart"/>
-            <w:r>
-              <w:t>Granteo</w:t>
-            </w:r>
-            <w:proofErr w:type="spellEnd"/>
-            <w:r>
-              <w:t xml:space="preserve"> </w:t>
+              <w:t xml:space="preserve">2. Granteo </w:t>
             </w:r>
           </w:p>
         </w:tc>
@@ -10235,16 +10136,8 @@
               <w:rPr>
                 <w:rFonts w:ascii="Arial" w:eastAsia="Arial" w:hAnsi="Arial" w:cs="Arial"/>
               </w:rPr>
-              <w:t xml:space="preserve">Aquí se mantienen las marcas de vehículos que adquiere la empresa. Ej: Volvo, Mercedes Benz, </w:t>
-            </w:r>
-            <w:proofErr w:type="spellStart"/>
-            <w:r>
-              <w:rPr>
-                <w:rFonts w:ascii="Arial" w:eastAsia="Arial" w:hAnsi="Arial" w:cs="Arial"/>
-              </w:rPr>
-              <w:t>etc</w:t>
-            </w:r>
-            <w:proofErr w:type="spellEnd"/>
+              <w:t>Aquí se mantienen las marcas de vehículos que adquiere la empresa. Ej: Volvo, Mercedes Benz, etc</w:t>
+            </w:r>
             <w:r>
               <w:rPr>
                 <w:rFonts w:ascii="Arial" w:eastAsia="Arial" w:hAnsi="Arial" w:cs="Arial"/>
@@ -11793,7 +11686,7 @@
             </wp:anchor>
           </w:drawing>
         </mc:Choice>
-        <mc:Fallback xmlns:cx="http://schemas.microsoft.com/office/drawing/2014/chartex" xmlns:cx1="http://schemas.microsoft.com/office/drawing/2015/9/8/chartex" xmlns:cx2="http://schemas.microsoft.com/office/drawing/2015/10/21/chartex" xmlns:cx3="http://schemas.microsoft.com/office/drawing/2016/5/9/chartex" xmlns:cx4="http://schemas.microsoft.com/office/drawing/2016/5/10/chartex" xmlns:cx5="http://schemas.microsoft.com/office/drawing/2016/5/11/chartex" xmlns:cx6="http://schemas.microsoft.com/office/drawing/2016/5/12/chartex" xmlns:cx7="http://schemas.microsoft.com/office/drawing/2016/5/13/chartex" xmlns:cx8="http://schemas.microsoft.com/office/drawing/2016/5/14/chartex" xmlns:aink="http://schemas.microsoft.com/office/drawing/2016/ink" xmlns:am3d="http://schemas.microsoft.com/office/drawing/2017/model3d" xmlns:w16cid="http://schemas.microsoft.com/office/word/2016/wordml/cid" xmlns:w16se="http://schemas.microsoft.com/office/word/2015/wordml/symex">
+        <mc:Fallback xmlns:w16se="http://schemas.microsoft.com/office/word/2015/wordml/symex" xmlns:w16cid="http://schemas.microsoft.com/office/word/2016/wordml/cid" xmlns:am3d="http://schemas.microsoft.com/office/drawing/2017/model3d" xmlns:aink="http://schemas.microsoft.com/office/drawing/2016/ink" xmlns:cx8="http://schemas.microsoft.com/office/drawing/2016/5/14/chartex" xmlns:cx7="http://schemas.microsoft.com/office/drawing/2016/5/13/chartex" xmlns:cx6="http://schemas.microsoft.com/office/drawing/2016/5/12/chartex" xmlns:cx5="http://schemas.microsoft.com/office/drawing/2016/5/11/chartex" xmlns:cx4="http://schemas.microsoft.com/office/drawing/2016/5/10/chartex" xmlns:cx3="http://schemas.microsoft.com/office/drawing/2016/5/9/chartex" xmlns:cx2="http://schemas.microsoft.com/office/drawing/2015/10/21/chartex" xmlns:cx1="http://schemas.microsoft.com/office/drawing/2015/9/8/chartex" xmlns:cx="http://schemas.microsoft.com/office/drawing/2014/chartex">
           <w:pict>
             <v:group w14:anchorId="54CCE7A8" id="Group 22697" o:spid="_x0000_s1026" style="position:absolute;margin-left:54.7pt;margin-top:53.4pt;width:541.95pt;height:.75pt;z-index:251658240;mso-position-horizontal-relative:page;mso-position-vertical-relative:page" coordsize="68827,95" o:gfxdata="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">
               <v:shape id="Shape 22698" o:spid="_x0000_s1027" style="position:absolute;width:68827;height:0;visibility:visible;mso-wrap-style:square;v-text-anchor:top" coordsize="6882765,0" o:gfxdata="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" path="m,l6882765,e" filled="f">
@@ -12019,7 +11912,7 @@
             </wp:anchor>
           </w:drawing>
         </mc:Choice>
-        <mc:Fallback xmlns:cx="http://schemas.microsoft.com/office/drawing/2014/chartex" xmlns:cx1="http://schemas.microsoft.com/office/drawing/2015/9/8/chartex" xmlns:cx2="http://schemas.microsoft.com/office/drawing/2015/10/21/chartex" xmlns:cx3="http://schemas.microsoft.com/office/drawing/2016/5/9/chartex" xmlns:cx4="http://schemas.microsoft.com/office/drawing/2016/5/10/chartex" xmlns:cx5="http://schemas.microsoft.com/office/drawing/2016/5/11/chartex" xmlns:cx6="http://schemas.microsoft.com/office/drawing/2016/5/12/chartex" xmlns:cx7="http://schemas.microsoft.com/office/drawing/2016/5/13/chartex" xmlns:cx8="http://schemas.microsoft.com/office/drawing/2016/5/14/chartex" xmlns:aink="http://schemas.microsoft.com/office/drawing/2016/ink" xmlns:am3d="http://schemas.microsoft.com/office/drawing/2017/model3d" xmlns:w16cid="http://schemas.microsoft.com/office/word/2016/wordml/cid" xmlns:w16se="http://schemas.microsoft.com/office/word/2015/wordml/symex">
+        <mc:Fallback xmlns:w16se="http://schemas.microsoft.com/office/word/2015/wordml/symex" xmlns:w16cid="http://schemas.microsoft.com/office/word/2016/wordml/cid" xmlns:am3d="http://schemas.microsoft.com/office/drawing/2017/model3d" xmlns:aink="http://schemas.microsoft.com/office/drawing/2016/ink" xmlns:cx8="http://schemas.microsoft.com/office/drawing/2016/5/14/chartex" xmlns:cx7="http://schemas.microsoft.com/office/drawing/2016/5/13/chartex" xmlns:cx6="http://schemas.microsoft.com/office/drawing/2016/5/12/chartex" xmlns:cx5="http://schemas.microsoft.com/office/drawing/2016/5/11/chartex" xmlns:cx4="http://schemas.microsoft.com/office/drawing/2016/5/10/chartex" xmlns:cx3="http://schemas.microsoft.com/office/drawing/2016/5/9/chartex" xmlns:cx2="http://schemas.microsoft.com/office/drawing/2015/10/21/chartex" xmlns:cx1="http://schemas.microsoft.com/office/drawing/2015/9/8/chartex" xmlns:cx="http://schemas.microsoft.com/office/drawing/2014/chartex">
           <w:pict>
             <v:group w14:anchorId="738EB0C2" id="Group 22680" o:spid="_x0000_s1026" style="position:absolute;margin-left:54.7pt;margin-top:53.4pt;width:541.95pt;height:.75pt;z-index:251659264;mso-position-horizontal-relative:page;mso-position-vertical-relative:page" coordsize="68827,95" o:gfxdata="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">
               <v:shape id="Shape 22681" o:spid="_x0000_s1027" style="position:absolute;width:68827;height:0;visibility:visible;mso-wrap-style:square;v-text-anchor:top" coordsize="6882765,0" o:gfxdata="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" path="m,l6882765,e" filled="f">

</xml_diff>

<commit_message>
agregando mas tamaños de tablas
</commit_message>
<xml_diff>
--- a/TP/documentos/TP 01 2019 S2.docx
+++ b/TP/documentos/TP 01 2019 S2.docx
@@ -609,6 +609,7 @@
               <w:ind w:left="97"/>
               <w:jc w:val="center"/>
             </w:pPr>
+            <w:proofErr w:type="spellStart"/>
             <w:r>
               <w:rPr>
                 <w:rFonts w:ascii="Times New Roman" w:eastAsia="Times New Roman" w:hAnsi="Times New Roman" w:cs="Times New Roman"/>
@@ -617,6 +618,7 @@
               </w:rPr>
               <w:t>Derlis</w:t>
             </w:r>
+            <w:proofErr w:type="spellEnd"/>
           </w:p>
         </w:tc>
         <w:tc>
@@ -678,25 +680,8 @@
                 <w:b/>
                 <w:sz w:val="36"/>
               </w:rPr>
-              <w:t xml:space="preserve"> </w:t>
-            </w:r>
-          </w:p>
-        </w:tc>
-        <w:tc>
-          <w:tcPr>
-            <w:tcW w:w="3203" w:type="dxa"/>
-            <w:tcBorders>
-              <w:top w:val="single" w:sz="4" w:space="0" w:color="000000"/>
-              <w:left w:val="single" w:sz="4" w:space="0" w:color="000000"/>
-              <w:bottom w:val="single" w:sz="4" w:space="0" w:color="000000"/>
-              <w:right w:val="single" w:sz="4" w:space="0" w:color="000000"/>
-            </w:tcBorders>
-          </w:tcPr>
-          <w:p>
-            <w:pPr>
-              <w:ind w:left="94"/>
-              <w:jc w:val="center"/>
-            </w:pPr>
+              <w:t>5539322</w:t>
+            </w:r>
             <w:r>
               <w:rPr>
                 <w:rFonts w:ascii="Times New Roman" w:eastAsia="Times New Roman" w:hAnsi="Times New Roman" w:cs="Times New Roman"/>
@@ -709,17 +694,17 @@
         </w:tc>
         <w:tc>
           <w:tcPr>
-            <w:tcW w:w="3746" w:type="dxa"/>
-            <w:tcBorders>
-              <w:top w:val="single" w:sz="4" w:space="0" w:color="000000"/>
-              <w:left w:val="single" w:sz="4" w:space="0" w:color="000000"/>
-              <w:bottom w:val="single" w:sz="4" w:space="0" w:color="000000"/>
-              <w:right w:val="single" w:sz="4" w:space="0" w:color="000000"/>
-            </w:tcBorders>
-          </w:tcPr>
-          <w:p>
-            <w:pPr>
-              <w:ind w:left="97"/>
+            <w:tcW w:w="3203" w:type="dxa"/>
+            <w:tcBorders>
+              <w:top w:val="single" w:sz="4" w:space="0" w:color="000000"/>
+              <w:left w:val="single" w:sz="4" w:space="0" w:color="000000"/>
+              <w:bottom w:val="single" w:sz="4" w:space="0" w:color="000000"/>
+              <w:right w:val="single" w:sz="4" w:space="0" w:color="000000"/>
+            </w:tcBorders>
+          </w:tcPr>
+          <w:p>
+            <w:pPr>
+              <w:ind w:left="94"/>
               <w:jc w:val="center"/>
             </w:pPr>
             <w:r>
@@ -728,25 +713,8 @@
                 <w:b/>
                 <w:sz w:val="36"/>
               </w:rPr>
-              <w:t xml:space="preserve"> </w:t>
-            </w:r>
-          </w:p>
-        </w:tc>
-        <w:tc>
-          <w:tcPr>
-            <w:tcW w:w="1411" w:type="dxa"/>
-            <w:tcBorders>
-              <w:top w:val="single" w:sz="4" w:space="0" w:color="000000"/>
-              <w:left w:val="single" w:sz="4" w:space="0" w:color="000000"/>
-              <w:bottom w:val="single" w:sz="4" w:space="0" w:color="000000"/>
-              <w:right w:val="single" w:sz="4" w:space="0" w:color="000000"/>
-            </w:tcBorders>
-          </w:tcPr>
-          <w:p>
-            <w:pPr>
-              <w:ind w:left="96"/>
-              <w:jc w:val="center"/>
-            </w:pPr>
+              <w:t>Legal</w:t>
+            </w:r>
             <w:r>
               <w:rPr>
                 <w:rFonts w:ascii="Times New Roman" w:eastAsia="Times New Roman" w:hAnsi="Times New Roman" w:cs="Times New Roman"/>
@@ -754,6 +722,61 @@
                 <w:sz w:val="36"/>
               </w:rPr>
               <w:t xml:space="preserve"> </w:t>
+            </w:r>
+          </w:p>
+        </w:tc>
+        <w:tc>
+          <w:tcPr>
+            <w:tcW w:w="3746" w:type="dxa"/>
+            <w:tcBorders>
+              <w:top w:val="single" w:sz="4" w:space="0" w:color="000000"/>
+              <w:left w:val="single" w:sz="4" w:space="0" w:color="000000"/>
+              <w:bottom w:val="single" w:sz="4" w:space="0" w:color="000000"/>
+              <w:right w:val="single" w:sz="4" w:space="0" w:color="000000"/>
+            </w:tcBorders>
+          </w:tcPr>
+          <w:p>
+            <w:pPr>
+              <w:ind w:left="97"/>
+              <w:jc w:val="center"/>
+            </w:pPr>
+            <w:r>
+              <w:rPr>
+                <w:rFonts w:ascii="Times New Roman" w:eastAsia="Times New Roman" w:hAnsi="Times New Roman" w:cs="Times New Roman"/>
+                <w:b/>
+                <w:sz w:val="36"/>
+              </w:rPr>
+              <w:t>Junior</w:t>
+            </w:r>
+          </w:p>
+        </w:tc>
+        <w:tc>
+          <w:tcPr>
+            <w:tcW w:w="1411" w:type="dxa"/>
+            <w:tcBorders>
+              <w:top w:val="single" w:sz="4" w:space="0" w:color="000000"/>
+              <w:left w:val="single" w:sz="4" w:space="0" w:color="000000"/>
+              <w:bottom w:val="single" w:sz="4" w:space="0" w:color="000000"/>
+              <w:right w:val="single" w:sz="4" w:space="0" w:color="000000"/>
+            </w:tcBorders>
+          </w:tcPr>
+          <w:p>
+            <w:pPr>
+              <w:ind w:left="96"/>
+              <w:jc w:val="center"/>
+              <w:rPr>
+                <w:rFonts w:ascii="Times New Roman" w:eastAsia="Times New Roman" w:hAnsi="Times New Roman" w:cs="Times New Roman"/>
+                <w:b/>
+                <w:sz w:val="36"/>
+              </w:rPr>
+            </w:pPr>
+            <w:r>
+              <w:rPr>
+                <w:rFonts w:ascii="Times New Roman" w:eastAsia="Times New Roman" w:hAnsi="Times New Roman" w:cs="Times New Roman"/>
+                <w:b/>
+                <w:sz w:val="36"/>
+              </w:rPr>
+              <w:t>NB</w:t>
             </w:r>
           </w:p>
         </w:tc>
@@ -1872,8 +1895,6 @@
               </w:rPr>
               <w:t>32768</w:t>
             </w:r>
-            <w:bookmarkStart w:id="0" w:name="_GoBack"/>
-            <w:bookmarkEnd w:id="0"/>
           </w:p>
         </w:tc>
       </w:tr>
@@ -1918,6 +1939,12 @@
               <w:rPr>
                 <w:sz w:val="18"/>
               </w:rPr>
+              <w:t>50</w:t>
+            </w:r>
+            <w:r>
+              <w:rPr>
+                <w:sz w:val="18"/>
+              </w:rPr>
               <w:t xml:space="preserve"> </w:t>
             </w:r>
           </w:p>
@@ -1941,7 +1968,7 @@
               <w:rPr>
                 <w:sz w:val="18"/>
               </w:rPr>
-              <w:t xml:space="preserve"> </w:t>
+              <w:t>20</w:t>
             </w:r>
           </w:p>
         </w:tc>
@@ -1964,7 +1991,7 @@
               <w:rPr>
                 <w:sz w:val="18"/>
               </w:rPr>
-              <w:t xml:space="preserve"> </w:t>
+              <w:t>373</w:t>
             </w:r>
           </w:p>
         </w:tc>
@@ -1987,7 +2014,7 @@
               <w:rPr>
                 <w:sz w:val="18"/>
               </w:rPr>
-              <w:t xml:space="preserve"> </w:t>
+              <w:t>21</w:t>
             </w:r>
           </w:p>
         </w:tc>
@@ -2010,7 +2037,7 @@
               <w:rPr>
                 <w:sz w:val="18"/>
               </w:rPr>
-              <w:t xml:space="preserve"> </w:t>
+              <w:t>172032</w:t>
             </w:r>
           </w:p>
         </w:tc>
@@ -2050,13 +2077,17 @@
           </w:tcPr>
           <w:p>
             <w:pPr>
+              <w:tabs>
+                <w:tab w:val="center" w:pos="389"/>
+                <w:tab w:val="right" w:pos="778"/>
+              </w:tabs>
               <w:jc w:val="right"/>
-            </w:pPr>
-            <w:r>
-              <w:rPr>
-                <w:sz w:val="18"/>
-              </w:rPr>
-              <w:t xml:space="preserve"> </w:t>
+              <w:rPr>
+                <w:u w:val="single"/>
+              </w:rPr>
+            </w:pPr>
+            <w:r>
+              <w:t>22</w:t>
             </w:r>
           </w:p>
         </w:tc>
@@ -2079,7 +2110,7 @@
               <w:rPr>
                 <w:sz w:val="18"/>
               </w:rPr>
-              <w:t xml:space="preserve"> </w:t>
+              <w:t>1</w:t>
             </w:r>
           </w:p>
         </w:tc>
@@ -2102,7 +2133,7 @@
               <w:rPr>
                 <w:sz w:val="18"/>
               </w:rPr>
-              <w:t xml:space="preserve"> </w:t>
+              <w:t>342</w:t>
             </w:r>
           </w:p>
         </w:tc>
@@ -2125,7 +2156,7 @@
               <w:rPr>
                 <w:sz w:val="18"/>
               </w:rPr>
-              <w:t xml:space="preserve"> </w:t>
+              <w:t>1</w:t>
             </w:r>
           </w:p>
         </w:tc>
@@ -2148,7 +2179,7 @@
               <w:rPr>
                 <w:sz w:val="18"/>
               </w:rPr>
-              <w:t xml:space="preserve"> </w:t>
+              <w:t>8192</w:t>
             </w:r>
           </w:p>
         </w:tc>
@@ -2193,6 +2224,12 @@
                 <w:sz w:val="18"/>
               </w:rPr>
             </w:pPr>
+            <w:r>
+              <w:rPr>
+                <w:sz w:val="18"/>
+              </w:rPr>
+              <w:t>53</w:t>
+            </w:r>
           </w:p>
         </w:tc>
         <w:tc>
@@ -2213,6 +2250,12 @@
                 <w:sz w:val="18"/>
               </w:rPr>
             </w:pPr>
+            <w:r>
+              <w:rPr>
+                <w:sz w:val="18"/>
+              </w:rPr>
+              <w:t>50</w:t>
+            </w:r>
           </w:p>
         </w:tc>
         <w:tc>
@@ -2233,6 +2276,12 @@
                 <w:sz w:val="18"/>
               </w:rPr>
             </w:pPr>
+            <w:r>
+              <w:rPr>
+                <w:sz w:val="18"/>
+              </w:rPr>
+              <w:t>149</w:t>
+            </w:r>
           </w:p>
         </w:tc>
         <w:tc>
@@ -2253,6 +2302,12 @@
                 <w:sz w:val="18"/>
               </w:rPr>
             </w:pPr>
+            <w:r>
+              <w:rPr>
+                <w:sz w:val="18"/>
+              </w:rPr>
+              <w:t>1</w:t>
+            </w:r>
           </w:p>
         </w:tc>
         <w:tc>
@@ -2273,6 +2328,12 @@
                 <w:sz w:val="18"/>
               </w:rPr>
             </w:pPr>
+            <w:r>
+              <w:rPr>
+                <w:sz w:val="18"/>
+              </w:rPr>
+              <w:t>8192</w:t>
+            </w:r>
           </w:p>
         </w:tc>
       </w:tr>
@@ -2317,6 +2378,12 @@
               <w:rPr>
                 <w:sz w:val="18"/>
               </w:rPr>
+              <w:t>49</w:t>
+            </w:r>
+            <w:r>
+              <w:rPr>
+                <w:sz w:val="18"/>
+              </w:rPr>
               <w:t xml:space="preserve"> </w:t>
             </w:r>
           </w:p>
@@ -2340,6 +2407,12 @@
               <w:rPr>
                 <w:sz w:val="18"/>
               </w:rPr>
+              <w:t>5</w:t>
+            </w:r>
+            <w:r>
+              <w:rPr>
+                <w:sz w:val="18"/>
+              </w:rPr>
               <w:t xml:space="preserve"> </w:t>
             </w:r>
           </w:p>
@@ -2363,7 +2436,7 @@
               <w:rPr>
                 <w:sz w:val="18"/>
               </w:rPr>
-              <w:t xml:space="preserve"> </w:t>
+              <w:t>161</w:t>
             </w:r>
           </w:p>
         </w:tc>
@@ -2386,7 +2459,7 @@
               <w:rPr>
                 <w:sz w:val="18"/>
               </w:rPr>
-              <w:t xml:space="preserve"> </w:t>
+              <w:t>1</w:t>
             </w:r>
           </w:p>
         </w:tc>
@@ -2409,7 +2482,7 @@
               <w:rPr>
                 <w:sz w:val="18"/>
               </w:rPr>
-              <w:t xml:space="preserve"> </w:t>
+              <w:t>8192</w:t>
             </w:r>
           </w:p>
         </w:tc>
@@ -2451,6 +2524,8 @@
             <w:pPr>
               <w:jc w:val="right"/>
             </w:pPr>
+            <w:bookmarkStart w:id="0" w:name="_GoBack"/>
+            <w:bookmarkEnd w:id="0"/>
             <w:r>
               <w:rPr>
                 <w:sz w:val="18"/>
@@ -4348,7 +4423,21 @@
         <w:rPr>
           <w:rFonts w:ascii="Times New Roman" w:eastAsia="Times New Roman" w:hAnsi="Times New Roman" w:cs="Times New Roman"/>
         </w:rPr>
-        <w:t xml:space="preserve">Debe hacer un cálculo similar para los índices (por lo menos un índice por tabla correspondiente a la clave primaria); es decir, sumar los tamaños de campos que componen el índice de la PK de cada una de las tablas, estimar la misma cantidad de filas consideradas para su correspondiente tabla, y calcular el tamaño final,). Finalmente sume el tamaño de todas las tablas + el tamaño de los índices para obtener el espacio total requerido para el tablespace. </w:t>
+        <w:t xml:space="preserve">Debe hacer un cálculo similar para los índices (por lo menos un índice por tabla correspondiente a la clave primaria); es decir, sumar los tamaños de campos que componen el índice de la PK de cada una de las tablas, estimar la misma cantidad de filas consideradas para su correspondiente tabla, y calcular el tamaño final,). Finalmente sume el tamaño de todas las tablas + el tamaño de los índices para obtener el espacio total requerido para el </w:t>
+      </w:r>
+      <w:proofErr w:type="spellStart"/>
+      <w:r>
+        <w:rPr>
+          <w:rFonts w:ascii="Times New Roman" w:eastAsia="Times New Roman" w:hAnsi="Times New Roman" w:cs="Times New Roman"/>
+        </w:rPr>
+        <w:t>tablespace</w:t>
+      </w:r>
+      <w:proofErr w:type="spellEnd"/>
+      <w:r>
+        <w:rPr>
+          <w:rFonts w:ascii="Times New Roman" w:eastAsia="Times New Roman" w:hAnsi="Times New Roman" w:cs="Times New Roman"/>
+        </w:rPr>
+        <w:t xml:space="preserve">. </w:t>
       </w:r>
     </w:p>
     <w:p>
@@ -4361,7 +4450,21 @@
         <w:rPr>
           <w:rFonts w:ascii="Times New Roman" w:eastAsia="Times New Roman" w:hAnsi="Times New Roman" w:cs="Times New Roman"/>
         </w:rPr>
-        <w:t xml:space="preserve">Con el cálculo realizado, cree el tablespace </w:t>
+        <w:t xml:space="preserve">Con el cálculo realizado, cree el </w:t>
+      </w:r>
+      <w:proofErr w:type="spellStart"/>
+      <w:r>
+        <w:rPr>
+          <w:rFonts w:ascii="Times New Roman" w:eastAsia="Times New Roman" w:hAnsi="Times New Roman" w:cs="Times New Roman"/>
+        </w:rPr>
+        <w:t>tablespace</w:t>
+      </w:r>
+      <w:proofErr w:type="spellEnd"/>
+      <w:r>
+        <w:rPr>
+          <w:rFonts w:ascii="Times New Roman" w:eastAsia="Times New Roman" w:hAnsi="Times New Roman" w:cs="Times New Roman"/>
+        </w:rPr>
+        <w:t xml:space="preserve"> </w:t>
       </w:r>
       <w:r>
         <w:rPr>
@@ -4398,7 +4501,21 @@
         <w:rPr>
           <w:rFonts w:ascii="Times New Roman" w:eastAsia="Times New Roman" w:hAnsi="Times New Roman" w:cs="Times New Roman"/>
         </w:rPr>
-        <w:t xml:space="preserve"> (M). El próximo extent (NEXT) corresponderá al 50% del tamaño inicial. </w:t>
+        <w:t xml:space="preserve"> (M). El próximo </w:t>
+      </w:r>
+      <w:proofErr w:type="spellStart"/>
+      <w:r>
+        <w:rPr>
+          <w:rFonts w:ascii="Times New Roman" w:eastAsia="Times New Roman" w:hAnsi="Times New Roman" w:cs="Times New Roman"/>
+        </w:rPr>
+        <w:t>extent</w:t>
+      </w:r>
+      <w:proofErr w:type="spellEnd"/>
+      <w:r>
+        <w:rPr>
+          <w:rFonts w:ascii="Times New Roman" w:eastAsia="Times New Roman" w:hAnsi="Times New Roman" w:cs="Times New Roman"/>
+        </w:rPr>
+        <w:t xml:space="preserve"> (NEXT) corresponderá al 50% del tamaño inicial. </w:t>
       </w:r>
     </w:p>
     <w:p>
@@ -4461,6 +4578,7 @@
         </w:rPr>
         <w:t>Para saber el tamaño del bloque en su base de datos, puede utilizar el comando SHOW PARAMETERS desde el SQL. (</w:t>
       </w:r>
+      <w:proofErr w:type="spellStart"/>
       <w:r>
         <w:rPr>
           <w:rFonts w:ascii="Times New Roman" w:eastAsia="Times New Roman" w:hAnsi="Times New Roman" w:cs="Times New Roman"/>
@@ -4468,6 +4586,7 @@
         </w:rPr>
         <w:t>db_block_size</w:t>
       </w:r>
+      <w:proofErr w:type="spellEnd"/>
       <w:r>
         <w:rPr>
           <w:rFonts w:ascii="Times New Roman" w:eastAsia="Times New Roman" w:hAnsi="Times New Roman" w:cs="Times New Roman"/>
@@ -6502,7 +6621,39 @@
                 <w:rFonts w:ascii="Arial" w:eastAsia="Arial" w:hAnsi="Arial" w:cs="Arial"/>
                 <w:sz w:val="18"/>
               </w:rPr>
-              <w:t xml:space="preserve">∑ Cantidad que figura en el detalle del movim. de stotck </w:t>
+              <w:t xml:space="preserve">∑ Cantidad que figura en el detalle del </w:t>
+            </w:r>
+            <w:proofErr w:type="spellStart"/>
+            <w:r>
+              <w:rPr>
+                <w:rFonts w:ascii="Arial" w:eastAsia="Arial" w:hAnsi="Arial" w:cs="Arial"/>
+                <w:sz w:val="18"/>
+              </w:rPr>
+              <w:t>movim</w:t>
+            </w:r>
+            <w:proofErr w:type="spellEnd"/>
+            <w:r>
+              <w:rPr>
+                <w:rFonts w:ascii="Arial" w:eastAsia="Arial" w:hAnsi="Arial" w:cs="Arial"/>
+                <w:sz w:val="18"/>
+              </w:rPr>
+              <w:t xml:space="preserve">. de </w:t>
+            </w:r>
+            <w:proofErr w:type="spellStart"/>
+            <w:r>
+              <w:rPr>
+                <w:rFonts w:ascii="Arial" w:eastAsia="Arial" w:hAnsi="Arial" w:cs="Arial"/>
+                <w:sz w:val="18"/>
+              </w:rPr>
+              <w:t>stotck</w:t>
+            </w:r>
+            <w:proofErr w:type="spellEnd"/>
+            <w:r>
+              <w:rPr>
+                <w:rFonts w:ascii="Arial" w:eastAsia="Arial" w:hAnsi="Arial" w:cs="Arial"/>
+                <w:sz w:val="18"/>
+              </w:rPr>
+              <w:t xml:space="preserve"> </w:t>
             </w:r>
           </w:p>
         </w:tc>
@@ -6521,12 +6672,21 @@
               <w:spacing w:after="14"/>
               <w:ind w:left="2"/>
             </w:pPr>
-            <w:r>
-              <w:rPr>
-                <w:rFonts w:ascii="Arial" w:eastAsia="Arial" w:hAnsi="Arial" w:cs="Arial"/>
-                <w:sz w:val="18"/>
-              </w:rPr>
-              <w:t xml:space="preserve">∑(Cant. </w:t>
+            <w:proofErr w:type="gramStart"/>
+            <w:r>
+              <w:rPr>
+                <w:rFonts w:ascii="Arial" w:eastAsia="Arial" w:hAnsi="Arial" w:cs="Arial"/>
+                <w:sz w:val="18"/>
+              </w:rPr>
+              <w:t>∑(</w:t>
+            </w:r>
+            <w:proofErr w:type="gramEnd"/>
+            <w:r>
+              <w:rPr>
+                <w:rFonts w:ascii="Arial" w:eastAsia="Arial" w:hAnsi="Arial" w:cs="Arial"/>
+                <w:sz w:val="18"/>
+              </w:rPr>
+              <w:t xml:space="preserve">Cant. </w:t>
             </w:r>
           </w:p>
           <w:p>
@@ -6575,7 +6735,39 @@
                 <w:rFonts w:ascii="Arial" w:eastAsia="Arial" w:hAnsi="Arial" w:cs="Arial"/>
                 <w:sz w:val="18"/>
               </w:rPr>
-              <w:t xml:space="preserve">unitario que figura en el detalle del movim. de stotck) </w:t>
+              <w:t xml:space="preserve">unitario que figura en el detalle del </w:t>
+            </w:r>
+            <w:proofErr w:type="spellStart"/>
+            <w:r>
+              <w:rPr>
+                <w:rFonts w:ascii="Arial" w:eastAsia="Arial" w:hAnsi="Arial" w:cs="Arial"/>
+                <w:sz w:val="18"/>
+              </w:rPr>
+              <w:t>movim</w:t>
+            </w:r>
+            <w:proofErr w:type="spellEnd"/>
+            <w:r>
+              <w:rPr>
+                <w:rFonts w:ascii="Arial" w:eastAsia="Arial" w:hAnsi="Arial" w:cs="Arial"/>
+                <w:sz w:val="18"/>
+              </w:rPr>
+              <w:t xml:space="preserve">. de </w:t>
+            </w:r>
+            <w:proofErr w:type="spellStart"/>
+            <w:r>
+              <w:rPr>
+                <w:rFonts w:ascii="Arial" w:eastAsia="Arial" w:hAnsi="Arial" w:cs="Arial"/>
+                <w:sz w:val="18"/>
+              </w:rPr>
+              <w:t>stotck</w:t>
+            </w:r>
+            <w:proofErr w:type="spellEnd"/>
+            <w:r>
+              <w:rPr>
+                <w:rFonts w:ascii="Arial" w:eastAsia="Arial" w:hAnsi="Arial" w:cs="Arial"/>
+                <w:sz w:val="18"/>
+              </w:rPr>
+              <w:t xml:space="preserve">) </w:t>
             </w:r>
           </w:p>
         </w:tc>
@@ -7295,7 +7487,25 @@
           <w:i/>
           <w:sz w:val="20"/>
         </w:rPr>
-        <w:t xml:space="preserve">Las horas están guardadas en un string que representa la hora y minuto en el formato ‘HH:MI’.  Ej: Hora salida ’07:00’ y hora llegada ’09:00’. </w:t>
+        <w:t xml:space="preserve">Las horas están guardadas en un </w:t>
+      </w:r>
+      <w:proofErr w:type="spellStart"/>
+      <w:r>
+        <w:rPr>
+          <w:rFonts w:ascii="Times New Roman" w:eastAsia="Times New Roman" w:hAnsi="Times New Roman" w:cs="Times New Roman"/>
+          <w:i/>
+          <w:sz w:val="20"/>
+        </w:rPr>
+        <w:t>string</w:t>
+      </w:r>
+      <w:proofErr w:type="spellEnd"/>
+      <w:r>
+        <w:rPr>
+          <w:rFonts w:ascii="Times New Roman" w:eastAsia="Times New Roman" w:hAnsi="Times New Roman" w:cs="Times New Roman"/>
+          <w:i/>
+          <w:sz w:val="20"/>
+        </w:rPr>
+        <w:t xml:space="preserve"> que representa la hora y minuto en el formato ‘HH:MI’.  Ej: Hora salida ’07:00’ y hora llegada ’09:00’. </w:t>
       </w:r>
     </w:p>
     <w:p>
@@ -7990,7 +8200,15 @@
           </w:tcPr>
           <w:p>
             <w:r>
-              <w:t xml:space="preserve">1. Cálculo y creación del tablespace </w:t>
+              <w:t xml:space="preserve">1. Cálculo y creación del </w:t>
+            </w:r>
+            <w:proofErr w:type="spellStart"/>
+            <w:r>
+              <w:t>tablespace</w:t>
+            </w:r>
+            <w:proofErr w:type="spellEnd"/>
+            <w:r>
+              <w:t xml:space="preserve"> </w:t>
             </w:r>
           </w:p>
         </w:tc>
@@ -9254,7 +9472,15 @@
           </w:tcPr>
           <w:p>
             <w:r>
-              <w:t xml:space="preserve">2. Granteo </w:t>
+              <w:t xml:space="preserve">2. </w:t>
+            </w:r>
+            <w:proofErr w:type="spellStart"/>
+            <w:r>
+              <w:t>Granteo</w:t>
+            </w:r>
+            <w:proofErr w:type="spellEnd"/>
+            <w:r>
+              <w:t xml:space="preserve"> </w:t>
             </w:r>
           </w:p>
         </w:tc>
@@ -10136,8 +10362,16 @@
               <w:rPr>
                 <w:rFonts w:ascii="Arial" w:eastAsia="Arial" w:hAnsi="Arial" w:cs="Arial"/>
               </w:rPr>
-              <w:t>Aquí se mantienen las marcas de vehículos que adquiere la empresa. Ej: Volvo, Mercedes Benz, etc</w:t>
-            </w:r>
+              <w:t xml:space="preserve">Aquí se mantienen las marcas de vehículos que adquiere la empresa. Ej: Volvo, Mercedes Benz, </w:t>
+            </w:r>
+            <w:proofErr w:type="spellStart"/>
+            <w:r>
+              <w:rPr>
+                <w:rFonts w:ascii="Arial" w:eastAsia="Arial" w:hAnsi="Arial" w:cs="Arial"/>
+              </w:rPr>
+              <w:t>etc</w:t>
+            </w:r>
+            <w:proofErr w:type="spellEnd"/>
             <w:r>
               <w:rPr>
                 <w:rFonts w:ascii="Arial" w:eastAsia="Arial" w:hAnsi="Arial" w:cs="Arial"/>
@@ -11686,7 +11920,7 @@
             </wp:anchor>
           </w:drawing>
         </mc:Choice>
-        <mc:Fallback xmlns:w16se="http://schemas.microsoft.com/office/word/2015/wordml/symex" xmlns:w16cid="http://schemas.microsoft.com/office/word/2016/wordml/cid" xmlns:am3d="http://schemas.microsoft.com/office/drawing/2017/model3d" xmlns:aink="http://schemas.microsoft.com/office/drawing/2016/ink" xmlns:cx8="http://schemas.microsoft.com/office/drawing/2016/5/14/chartex" xmlns:cx7="http://schemas.microsoft.com/office/drawing/2016/5/13/chartex" xmlns:cx6="http://schemas.microsoft.com/office/drawing/2016/5/12/chartex" xmlns:cx5="http://schemas.microsoft.com/office/drawing/2016/5/11/chartex" xmlns:cx4="http://schemas.microsoft.com/office/drawing/2016/5/10/chartex" xmlns:cx3="http://schemas.microsoft.com/office/drawing/2016/5/9/chartex" xmlns:cx2="http://schemas.microsoft.com/office/drawing/2015/10/21/chartex" xmlns:cx1="http://schemas.microsoft.com/office/drawing/2015/9/8/chartex" xmlns:cx="http://schemas.microsoft.com/office/drawing/2014/chartex">
+        <mc:Fallback xmlns:cx="http://schemas.microsoft.com/office/drawing/2014/chartex" xmlns:cx1="http://schemas.microsoft.com/office/drawing/2015/9/8/chartex" xmlns:cx2="http://schemas.microsoft.com/office/drawing/2015/10/21/chartex" xmlns:cx3="http://schemas.microsoft.com/office/drawing/2016/5/9/chartex" xmlns:cx4="http://schemas.microsoft.com/office/drawing/2016/5/10/chartex" xmlns:cx5="http://schemas.microsoft.com/office/drawing/2016/5/11/chartex" xmlns:cx6="http://schemas.microsoft.com/office/drawing/2016/5/12/chartex" xmlns:cx7="http://schemas.microsoft.com/office/drawing/2016/5/13/chartex" xmlns:cx8="http://schemas.microsoft.com/office/drawing/2016/5/14/chartex" xmlns:aink="http://schemas.microsoft.com/office/drawing/2016/ink" xmlns:am3d="http://schemas.microsoft.com/office/drawing/2017/model3d" xmlns:w16cid="http://schemas.microsoft.com/office/word/2016/wordml/cid" xmlns:w16se="http://schemas.microsoft.com/office/word/2015/wordml/symex">
           <w:pict>
             <v:group w14:anchorId="54CCE7A8" id="Group 22697" o:spid="_x0000_s1026" style="position:absolute;margin-left:54.7pt;margin-top:53.4pt;width:541.95pt;height:.75pt;z-index:251658240;mso-position-horizontal-relative:page;mso-position-vertical-relative:page" coordsize="68827,95" o:gfxdata="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">
               <v:shape id="Shape 22698" o:spid="_x0000_s1027" style="position:absolute;width:68827;height:0;visibility:visible;mso-wrap-style:square;v-text-anchor:top" coordsize="6882765,0" o:gfxdata="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" path="m,l6882765,e" filled="f">
@@ -11732,7 +11966,7 @@
         <w:noProof/>
         <w:sz w:val="20"/>
       </w:rPr>
-      <w:t>6</w:t>
+      <w:t>2</w:t>
     </w:r>
     <w:r>
       <w:rPr>
@@ -11806,7 +12040,7 @@
         <w:noProof/>
         <w:sz w:val="20"/>
       </w:rPr>
-      <w:t>7</w:t>
+      <w:t>1</w:t>
     </w:r>
     <w:r>
       <w:rPr>
@@ -11912,7 +12146,7 @@
             </wp:anchor>
           </w:drawing>
         </mc:Choice>
-        <mc:Fallback xmlns:w16se="http://schemas.microsoft.com/office/word/2015/wordml/symex" xmlns:w16cid="http://schemas.microsoft.com/office/word/2016/wordml/cid" xmlns:am3d="http://schemas.microsoft.com/office/drawing/2017/model3d" xmlns:aink="http://schemas.microsoft.com/office/drawing/2016/ink" xmlns:cx8="http://schemas.microsoft.com/office/drawing/2016/5/14/chartex" xmlns:cx7="http://schemas.microsoft.com/office/drawing/2016/5/13/chartex" xmlns:cx6="http://schemas.microsoft.com/office/drawing/2016/5/12/chartex" xmlns:cx5="http://schemas.microsoft.com/office/drawing/2016/5/11/chartex" xmlns:cx4="http://schemas.microsoft.com/office/drawing/2016/5/10/chartex" xmlns:cx3="http://schemas.microsoft.com/office/drawing/2016/5/9/chartex" xmlns:cx2="http://schemas.microsoft.com/office/drawing/2015/10/21/chartex" xmlns:cx1="http://schemas.microsoft.com/office/drawing/2015/9/8/chartex" xmlns:cx="http://schemas.microsoft.com/office/drawing/2014/chartex">
+        <mc:Fallback xmlns:cx="http://schemas.microsoft.com/office/drawing/2014/chartex" xmlns:cx1="http://schemas.microsoft.com/office/drawing/2015/9/8/chartex" xmlns:cx2="http://schemas.microsoft.com/office/drawing/2015/10/21/chartex" xmlns:cx3="http://schemas.microsoft.com/office/drawing/2016/5/9/chartex" xmlns:cx4="http://schemas.microsoft.com/office/drawing/2016/5/10/chartex" xmlns:cx5="http://schemas.microsoft.com/office/drawing/2016/5/11/chartex" xmlns:cx6="http://schemas.microsoft.com/office/drawing/2016/5/12/chartex" xmlns:cx7="http://schemas.microsoft.com/office/drawing/2016/5/13/chartex" xmlns:cx8="http://schemas.microsoft.com/office/drawing/2016/5/14/chartex" xmlns:aink="http://schemas.microsoft.com/office/drawing/2016/ink" xmlns:am3d="http://schemas.microsoft.com/office/drawing/2017/model3d" xmlns:w16cid="http://schemas.microsoft.com/office/word/2016/wordml/cid" xmlns:w16se="http://schemas.microsoft.com/office/word/2015/wordml/symex">
           <w:pict>
             <v:group w14:anchorId="738EB0C2" id="Group 22680" o:spid="_x0000_s1026" style="position:absolute;margin-left:54.7pt;margin-top:53.4pt;width:541.95pt;height:.75pt;z-index:251659264;mso-position-horizontal-relative:page;mso-position-vertical-relative:page" coordsize="68827,95" o:gfxdata="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">
               <v:shape id="Shape 22681" o:spid="_x0000_s1027" style="position:absolute;width:68827;height:0;visibility:visible;mso-wrap-style:square;v-text-anchor:top" coordsize="6882765,0" o:gfxdata="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" path="m,l6882765,e" filled="f">

</xml_diff>

<commit_message>
mitad de cálculo de tamaños de tabla terminado
</commit_message>
<xml_diff>
--- a/TP/documentos/TP 01 2019 S2.docx
+++ b/TP/documentos/TP 01 2019 S2.docx
@@ -2524,8 +2524,12 @@
             <w:pPr>
               <w:jc w:val="right"/>
             </w:pPr>
-            <w:bookmarkStart w:id="0" w:name="_GoBack"/>
-            <w:bookmarkEnd w:id="0"/>
+            <w:r>
+              <w:rPr>
+                <w:sz w:val="18"/>
+              </w:rPr>
+              <w:t>12</w:t>
+            </w:r>
             <w:r>
               <w:rPr>
                 <w:sz w:val="18"/>
@@ -2553,7 +2557,7 @@
               <w:rPr>
                 <w:sz w:val="18"/>
               </w:rPr>
-              <w:t xml:space="preserve"> </w:t>
+              <w:t>250</w:t>
             </w:r>
           </w:p>
         </w:tc>
@@ -2576,7 +2580,7 @@
               <w:rPr>
                 <w:sz w:val="18"/>
               </w:rPr>
-              <w:t xml:space="preserve"> </w:t>
+              <w:t>586</w:t>
             </w:r>
           </w:p>
         </w:tc>
@@ -2599,7 +2603,7 @@
               <w:rPr>
                 <w:sz w:val="18"/>
               </w:rPr>
-              <w:t xml:space="preserve"> </w:t>
+              <w:t>1</w:t>
             </w:r>
           </w:p>
         </w:tc>
@@ -2622,7 +2626,7 @@
               <w:rPr>
                 <w:sz w:val="18"/>
               </w:rPr>
-              <w:t xml:space="preserve"> </w:t>
+              <w:t>8192</w:t>
             </w:r>
           </w:p>
         </w:tc>
@@ -2662,8 +2666,26 @@
           </w:tcPr>
           <w:p>
             <w:pPr>
+              <w:tabs>
+                <w:tab w:val="center" w:pos="389"/>
+                <w:tab w:val="right" w:pos="778"/>
+              </w:tabs>
               <w:jc w:val="right"/>
             </w:pPr>
+            <w:r>
+              <w:rPr>
+                <w:sz w:val="18"/>
+              </w:rPr>
+              <w:tab/>
+            </w:r>
+            <w:r>
+              <w:rPr>
+                <w:sz w:val="18"/>
+              </w:rPr>
+              <w:t>4080</w:t>
+            </w:r>
+            <w:bookmarkStart w:id="0" w:name="_GoBack"/>
+            <w:bookmarkEnd w:id="0"/>
             <w:r>
               <w:rPr>
                 <w:sz w:val="18"/>
@@ -2691,7 +2713,7 @@
               <w:rPr>
                 <w:sz w:val="18"/>
               </w:rPr>
-              <w:t xml:space="preserve"> </w:t>
+              <w:t>40</w:t>
             </w:r>
           </w:p>
         </w:tc>
@@ -2714,7 +2736,7 @@
               <w:rPr>
                 <w:sz w:val="18"/>
               </w:rPr>
-              <w:t xml:space="preserve"> </w:t>
+              <w:t>3</w:t>
             </w:r>
           </w:p>
         </w:tc>
@@ -2737,7 +2759,7 @@
               <w:rPr>
                 <w:sz w:val="18"/>
               </w:rPr>
-              <w:t xml:space="preserve"> </w:t>
+              <w:t>15</w:t>
             </w:r>
           </w:p>
         </w:tc>
@@ -2760,7 +2782,7 @@
               <w:rPr>
                 <w:sz w:val="18"/>
               </w:rPr>
-              <w:t xml:space="preserve"> </w:t>
+              <w:t>122880</w:t>
             </w:r>
           </w:p>
         </w:tc>
@@ -11920,7 +11942,7 @@
             </wp:anchor>
           </w:drawing>
         </mc:Choice>
-        <mc:Fallback xmlns:cx="http://schemas.microsoft.com/office/drawing/2014/chartex" xmlns:cx1="http://schemas.microsoft.com/office/drawing/2015/9/8/chartex" xmlns:cx2="http://schemas.microsoft.com/office/drawing/2015/10/21/chartex" xmlns:cx3="http://schemas.microsoft.com/office/drawing/2016/5/9/chartex" xmlns:cx4="http://schemas.microsoft.com/office/drawing/2016/5/10/chartex" xmlns:cx5="http://schemas.microsoft.com/office/drawing/2016/5/11/chartex" xmlns:cx6="http://schemas.microsoft.com/office/drawing/2016/5/12/chartex" xmlns:cx7="http://schemas.microsoft.com/office/drawing/2016/5/13/chartex" xmlns:cx8="http://schemas.microsoft.com/office/drawing/2016/5/14/chartex" xmlns:aink="http://schemas.microsoft.com/office/drawing/2016/ink" xmlns:am3d="http://schemas.microsoft.com/office/drawing/2017/model3d" xmlns:w16cid="http://schemas.microsoft.com/office/word/2016/wordml/cid" xmlns:w16se="http://schemas.microsoft.com/office/word/2015/wordml/symex">
+        <mc:Fallback xmlns:w16se="http://schemas.microsoft.com/office/word/2015/wordml/symex" xmlns:w16cid="http://schemas.microsoft.com/office/word/2016/wordml/cid" xmlns:am3d="http://schemas.microsoft.com/office/drawing/2017/model3d" xmlns:aink="http://schemas.microsoft.com/office/drawing/2016/ink" xmlns:cx8="http://schemas.microsoft.com/office/drawing/2016/5/14/chartex" xmlns:cx7="http://schemas.microsoft.com/office/drawing/2016/5/13/chartex" xmlns:cx6="http://schemas.microsoft.com/office/drawing/2016/5/12/chartex" xmlns:cx5="http://schemas.microsoft.com/office/drawing/2016/5/11/chartex" xmlns:cx4="http://schemas.microsoft.com/office/drawing/2016/5/10/chartex" xmlns:cx3="http://schemas.microsoft.com/office/drawing/2016/5/9/chartex" xmlns:cx2="http://schemas.microsoft.com/office/drawing/2015/10/21/chartex" xmlns:cx1="http://schemas.microsoft.com/office/drawing/2015/9/8/chartex" xmlns:cx="http://schemas.microsoft.com/office/drawing/2014/chartex">
           <w:pict>
             <v:group w14:anchorId="54CCE7A8" id="Group 22697" o:spid="_x0000_s1026" style="position:absolute;margin-left:54.7pt;margin-top:53.4pt;width:541.95pt;height:.75pt;z-index:251658240;mso-position-horizontal-relative:page;mso-position-vertical-relative:page" coordsize="68827,95" o:gfxdata="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">
               <v:shape id="Shape 22698" o:spid="_x0000_s1027" style="position:absolute;width:68827;height:0;visibility:visible;mso-wrap-style:square;v-text-anchor:top" coordsize="6882765,0" o:gfxdata="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" path="m,l6882765,e" filled="f">
@@ -11966,7 +11988,7 @@
         <w:noProof/>
         <w:sz w:val="20"/>
       </w:rPr>
-      <w:t>2</w:t>
+      <w:t>6</w:t>
     </w:r>
     <w:r>
       <w:rPr>
@@ -12040,7 +12062,7 @@
         <w:noProof/>
         <w:sz w:val="20"/>
       </w:rPr>
-      <w:t>1</w:t>
+      <w:t>7</w:t>
     </w:r>
     <w:r>
       <w:rPr>
@@ -12146,7 +12168,7 @@
             </wp:anchor>
           </w:drawing>
         </mc:Choice>
-        <mc:Fallback xmlns:cx="http://schemas.microsoft.com/office/drawing/2014/chartex" xmlns:cx1="http://schemas.microsoft.com/office/drawing/2015/9/8/chartex" xmlns:cx2="http://schemas.microsoft.com/office/drawing/2015/10/21/chartex" xmlns:cx3="http://schemas.microsoft.com/office/drawing/2016/5/9/chartex" xmlns:cx4="http://schemas.microsoft.com/office/drawing/2016/5/10/chartex" xmlns:cx5="http://schemas.microsoft.com/office/drawing/2016/5/11/chartex" xmlns:cx6="http://schemas.microsoft.com/office/drawing/2016/5/12/chartex" xmlns:cx7="http://schemas.microsoft.com/office/drawing/2016/5/13/chartex" xmlns:cx8="http://schemas.microsoft.com/office/drawing/2016/5/14/chartex" xmlns:aink="http://schemas.microsoft.com/office/drawing/2016/ink" xmlns:am3d="http://schemas.microsoft.com/office/drawing/2017/model3d" xmlns:w16cid="http://schemas.microsoft.com/office/word/2016/wordml/cid" xmlns:w16se="http://schemas.microsoft.com/office/word/2015/wordml/symex">
+        <mc:Fallback xmlns:w16se="http://schemas.microsoft.com/office/word/2015/wordml/symex" xmlns:w16cid="http://schemas.microsoft.com/office/word/2016/wordml/cid" xmlns:am3d="http://schemas.microsoft.com/office/drawing/2017/model3d" xmlns:aink="http://schemas.microsoft.com/office/drawing/2016/ink" xmlns:cx8="http://schemas.microsoft.com/office/drawing/2016/5/14/chartex" xmlns:cx7="http://schemas.microsoft.com/office/drawing/2016/5/13/chartex" xmlns:cx6="http://schemas.microsoft.com/office/drawing/2016/5/12/chartex" xmlns:cx5="http://schemas.microsoft.com/office/drawing/2016/5/11/chartex" xmlns:cx4="http://schemas.microsoft.com/office/drawing/2016/5/10/chartex" xmlns:cx3="http://schemas.microsoft.com/office/drawing/2016/5/9/chartex" xmlns:cx2="http://schemas.microsoft.com/office/drawing/2015/10/21/chartex" xmlns:cx1="http://schemas.microsoft.com/office/drawing/2015/9/8/chartex" xmlns:cx="http://schemas.microsoft.com/office/drawing/2014/chartex">
           <w:pict>
             <v:group w14:anchorId="738EB0C2" id="Group 22680" o:spid="_x0000_s1026" style="position:absolute;margin-left:54.7pt;margin-top:53.4pt;width:541.95pt;height:.75pt;z-index:251659264;mso-position-horizontal-relative:page;mso-position-vertical-relative:page" coordsize="68827,95" o:gfxdata="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">
               <v:shape id="Shape 22681" o:spid="_x0000_s1027" style="position:absolute;width:68827;height:0;visibility:visible;mso-wrap-style:square;v-text-anchor:top" coordsize="6882765,0" o:gfxdata="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" path="m,l6882765,e" filled="f">

</xml_diff>

<commit_message>
tabla de estimación de tamaños terminada
</commit_message>
<xml_diff>
--- a/TP/documentos/TP 01 2019 S2.docx
+++ b/TP/documentos/TP 01 2019 S2.docx
@@ -2684,8 +2684,6 @@
               </w:rPr>
               <w:t>4080</w:t>
             </w:r>
-            <w:bookmarkStart w:id="0" w:name="_GoBack"/>
-            <w:bookmarkEnd w:id="0"/>
             <w:r>
               <w:rPr>
                 <w:sz w:val="18"/>
@@ -2979,6 +2977,12 @@
               <w:rPr>
                 <w:sz w:val="18"/>
               </w:rPr>
+              <w:t>79</w:t>
+            </w:r>
+            <w:r>
+              <w:rPr>
+                <w:sz w:val="18"/>
+              </w:rPr>
               <w:t xml:space="preserve"> </w:t>
             </w:r>
           </w:p>
@@ -3002,7 +3006,7 @@
               <w:rPr>
                 <w:sz w:val="18"/>
               </w:rPr>
-              <w:t xml:space="preserve"> </w:t>
+              <w:t>200</w:t>
             </w:r>
           </w:p>
         </w:tc>
@@ -3025,7 +3029,7 @@
               <w:rPr>
                 <w:sz w:val="18"/>
               </w:rPr>
-              <w:t xml:space="preserve"> </w:t>
+              <w:t>102</w:t>
             </w:r>
           </w:p>
         </w:tc>
@@ -3048,7 +3052,7 @@
               <w:rPr>
                 <w:sz w:val="18"/>
               </w:rPr>
-              <w:t xml:space="preserve"> </w:t>
+              <w:t>3</w:t>
             </w:r>
           </w:p>
         </w:tc>
@@ -3071,7 +3075,7 @@
               <w:rPr>
                 <w:sz w:val="18"/>
               </w:rPr>
-              <w:t xml:space="preserve"> </w:t>
+              <w:t>24576</w:t>
             </w:r>
           </w:p>
         </w:tc>
@@ -3117,6 +3121,12 @@
               <w:rPr>
                 <w:sz w:val="18"/>
               </w:rPr>
+              <w:t>16</w:t>
+            </w:r>
+            <w:r>
+              <w:rPr>
+                <w:sz w:val="18"/>
+              </w:rPr>
               <w:t xml:space="preserve"> </w:t>
             </w:r>
           </w:p>
@@ -3140,7 +3150,7 @@
               <w:rPr>
                 <w:sz w:val="18"/>
               </w:rPr>
-              <w:t xml:space="preserve"> </w:t>
+              <w:t>24</w:t>
             </w:r>
           </w:p>
         </w:tc>
@@ -3163,7 +3173,7 @@
               <w:rPr>
                 <w:sz w:val="18"/>
               </w:rPr>
-              <w:t xml:space="preserve"> </w:t>
+              <w:t>456</w:t>
             </w:r>
           </w:p>
         </w:tc>
@@ -3186,7 +3196,7 @@
               <w:rPr>
                 <w:sz w:val="18"/>
               </w:rPr>
-              <w:t xml:space="preserve"> </w:t>
+              <w:t>1</w:t>
             </w:r>
           </w:p>
         </w:tc>
@@ -3209,7 +3219,7 @@
               <w:rPr>
                 <w:sz w:val="18"/>
               </w:rPr>
-              <w:t xml:space="preserve"> </w:t>
+              <w:t>8192</w:t>
             </w:r>
           </w:p>
         </w:tc>
@@ -3254,6 +3264,12 @@
                 <w:sz w:val="18"/>
               </w:rPr>
             </w:pPr>
+            <w:r>
+              <w:rPr>
+                <w:sz w:val="18"/>
+              </w:rPr>
+              <w:t>55</w:t>
+            </w:r>
           </w:p>
         </w:tc>
         <w:tc>
@@ -3274,6 +3290,12 @@
                 <w:sz w:val="18"/>
               </w:rPr>
             </w:pPr>
+            <w:r>
+              <w:rPr>
+                <w:sz w:val="18"/>
+              </w:rPr>
+              <w:t>20</w:t>
+            </w:r>
           </w:p>
         </w:tc>
         <w:tc>
@@ -3294,6 +3316,12 @@
                 <w:sz w:val="18"/>
               </w:rPr>
             </w:pPr>
+            <w:r>
+              <w:rPr>
+                <w:sz w:val="18"/>
+              </w:rPr>
+              <w:t>144</w:t>
+            </w:r>
           </w:p>
         </w:tc>
         <w:tc>
@@ -3314,6 +3342,12 @@
                 <w:sz w:val="18"/>
               </w:rPr>
             </w:pPr>
+            <w:r>
+              <w:rPr>
+                <w:sz w:val="18"/>
+              </w:rPr>
+              <w:t>1</w:t>
+            </w:r>
           </w:p>
         </w:tc>
         <w:tc>
@@ -3334,6 +3368,12 @@
                 <w:sz w:val="18"/>
               </w:rPr>
             </w:pPr>
+            <w:r>
+              <w:rPr>
+                <w:sz w:val="18"/>
+              </w:rPr>
+              <w:t>8192</w:t>
+            </w:r>
           </w:p>
         </w:tc>
       </w:tr>
@@ -3377,6 +3417,12 @@
                 <w:sz w:val="18"/>
               </w:rPr>
             </w:pPr>
+            <w:r>
+              <w:rPr>
+                <w:sz w:val="18"/>
+              </w:rPr>
+              <w:t>59</w:t>
+            </w:r>
           </w:p>
         </w:tc>
         <w:tc>
@@ -3397,6 +3443,12 @@
                 <w:sz w:val="18"/>
               </w:rPr>
             </w:pPr>
+            <w:r>
+              <w:rPr>
+                <w:sz w:val="18"/>
+              </w:rPr>
+              <w:t>4</w:t>
+            </w:r>
           </w:p>
         </w:tc>
         <w:tc>
@@ -3417,6 +3469,12 @@
                 <w:sz w:val="18"/>
               </w:rPr>
             </w:pPr>
+            <w:r>
+              <w:rPr>
+                <w:sz w:val="18"/>
+              </w:rPr>
+              <w:t>135</w:t>
+            </w:r>
           </w:p>
         </w:tc>
         <w:tc>
@@ -3437,6 +3495,12 @@
                 <w:sz w:val="18"/>
               </w:rPr>
             </w:pPr>
+            <w:r>
+              <w:rPr>
+                <w:sz w:val="18"/>
+              </w:rPr>
+              <w:t>1</w:t>
+            </w:r>
           </w:p>
         </w:tc>
         <w:tc>
@@ -3457,6 +3521,12 @@
                 <w:sz w:val="18"/>
               </w:rPr>
             </w:pPr>
+            <w:r>
+              <w:rPr>
+                <w:sz w:val="18"/>
+              </w:rPr>
+              <w:t>8192</w:t>
+            </w:r>
           </w:p>
         </w:tc>
       </w:tr>
@@ -3500,6 +3570,12 @@
                 <w:sz w:val="18"/>
               </w:rPr>
             </w:pPr>
+            <w:r>
+              <w:rPr>
+                <w:sz w:val="18"/>
+              </w:rPr>
+              <w:t>21</w:t>
+            </w:r>
           </w:p>
         </w:tc>
         <w:tc>
@@ -3520,6 +3596,12 @@
                 <w:sz w:val="18"/>
               </w:rPr>
             </w:pPr>
+            <w:r>
+              <w:rPr>
+                <w:sz w:val="18"/>
+              </w:rPr>
+              <w:t>80</w:t>
+            </w:r>
           </w:p>
         </w:tc>
         <w:tc>
@@ -3540,6 +3622,12 @@
                 <w:sz w:val="18"/>
               </w:rPr>
             </w:pPr>
+            <w:r>
+              <w:rPr>
+                <w:sz w:val="18"/>
+              </w:rPr>
+              <w:t>357</w:t>
+            </w:r>
           </w:p>
         </w:tc>
         <w:tc>
@@ -3560,6 +3648,12 @@
                 <w:sz w:val="18"/>
               </w:rPr>
             </w:pPr>
+            <w:r>
+              <w:rPr>
+                <w:sz w:val="18"/>
+              </w:rPr>
+              <w:t>1</w:t>
+            </w:r>
           </w:p>
         </w:tc>
         <w:tc>
@@ -3580,6 +3674,12 @@
                 <w:sz w:val="18"/>
               </w:rPr>
             </w:pPr>
+            <w:r>
+              <w:rPr>
+                <w:sz w:val="18"/>
+              </w:rPr>
+              <w:t>8192</w:t>
+            </w:r>
           </w:p>
         </w:tc>
       </w:tr>
@@ -3623,6 +3723,12 @@
                 <w:sz w:val="18"/>
               </w:rPr>
             </w:pPr>
+            <w:r>
+              <w:rPr>
+                <w:sz w:val="18"/>
+              </w:rPr>
+              <w:t>545</w:t>
+            </w:r>
           </w:p>
         </w:tc>
         <w:tc>
@@ -3643,6 +3749,12 @@
                 <w:sz w:val="18"/>
               </w:rPr>
             </w:pPr>
+            <w:r>
+              <w:rPr>
+                <w:sz w:val="18"/>
+              </w:rPr>
+              <w:t>2160</w:t>
+            </w:r>
           </w:p>
         </w:tc>
         <w:tc>
@@ -3663,6 +3775,12 @@
                 <w:sz w:val="18"/>
               </w:rPr>
             </w:pPr>
+            <w:r>
+              <w:rPr>
+                <w:sz w:val="18"/>
+              </w:rPr>
+              <w:t>15</w:t>
+            </w:r>
           </w:p>
         </w:tc>
         <w:tc>
@@ -3683,6 +3801,12 @@
                 <w:sz w:val="18"/>
               </w:rPr>
             </w:pPr>
+            <w:r>
+              <w:rPr>
+                <w:sz w:val="18"/>
+              </w:rPr>
+              <w:t>160</w:t>
+            </w:r>
           </w:p>
         </w:tc>
         <w:tc>
@@ -3703,6 +3827,12 @@
                 <w:sz w:val="18"/>
               </w:rPr>
             </w:pPr>
+            <w:r>
+              <w:rPr>
+                <w:sz w:val="18"/>
+              </w:rPr>
+              <w:t>1310720</w:t>
+            </w:r>
           </w:p>
         </w:tc>
       </w:tr>
@@ -3746,6 +3876,12 @@
                 <w:sz w:val="18"/>
               </w:rPr>
             </w:pPr>
+            <w:r>
+              <w:rPr>
+                <w:sz w:val="18"/>
+              </w:rPr>
+              <w:t>23</w:t>
+            </w:r>
           </w:p>
         </w:tc>
         <w:tc>
@@ -3766,6 +3902,12 @@
                 <w:sz w:val="18"/>
               </w:rPr>
             </w:pPr>
+            <w:r>
+              <w:rPr>
+                <w:sz w:val="18"/>
+              </w:rPr>
+              <w:t>43201</w:t>
+            </w:r>
           </w:p>
         </w:tc>
         <w:tc>
@@ -3786,6 +3928,12 @@
                 <w:sz w:val="18"/>
               </w:rPr>
             </w:pPr>
+            <w:r>
+              <w:rPr>
+                <w:sz w:val="18"/>
+              </w:rPr>
+              <w:t>328</w:t>
+            </w:r>
           </w:p>
         </w:tc>
         <w:tc>
@@ -3806,6 +3954,12 @@
                 <w:sz w:val="18"/>
               </w:rPr>
             </w:pPr>
+            <w:r>
+              <w:rPr>
+                <w:sz w:val="18"/>
+              </w:rPr>
+              <w:t>147</w:t>
+            </w:r>
           </w:p>
         </w:tc>
         <w:tc>
@@ -3826,6 +3980,12 @@
                 <w:sz w:val="18"/>
               </w:rPr>
             </w:pPr>
+            <w:r>
+              <w:rPr>
+                <w:sz w:val="18"/>
+              </w:rPr>
+              <w:t>1204224</w:t>
+            </w:r>
           </w:p>
         </w:tc>
       </w:tr>
@@ -3869,6 +4029,12 @@
                 <w:sz w:val="18"/>
               </w:rPr>
             </w:pPr>
+            <w:r>
+              <w:rPr>
+                <w:sz w:val="18"/>
+              </w:rPr>
+              <w:t>156</w:t>
+            </w:r>
           </w:p>
         </w:tc>
         <w:tc>
@@ -3889,6 +4055,12 @@
                 <w:sz w:val="18"/>
               </w:rPr>
             </w:pPr>
+            <w:r>
+              <w:rPr>
+                <w:sz w:val="18"/>
+              </w:rPr>
+              <w:t>2160</w:t>
+            </w:r>
           </w:p>
         </w:tc>
         <w:tc>
@@ -3909,6 +4081,12 @@
                 <w:sz w:val="18"/>
               </w:rPr>
             </w:pPr>
+            <w:r>
+              <w:rPr>
+                <w:sz w:val="18"/>
+              </w:rPr>
+              <w:t>52</w:t>
+            </w:r>
           </w:p>
         </w:tc>
         <w:tc>
@@ -3929,6 +4107,12 @@
                 <w:sz w:val="18"/>
               </w:rPr>
             </w:pPr>
+            <w:r>
+              <w:rPr>
+                <w:sz w:val="18"/>
+              </w:rPr>
+              <w:t>47</w:t>
+            </w:r>
           </w:p>
         </w:tc>
         <w:tc>
@@ -3949,6 +4133,12 @@
                 <w:sz w:val="18"/>
               </w:rPr>
             </w:pPr>
+            <w:r>
+              <w:rPr>
+                <w:sz w:val="18"/>
+              </w:rPr>
+              <w:t>385024</w:t>
+            </w:r>
           </w:p>
         </w:tc>
       </w:tr>
@@ -3992,6 +4182,12 @@
                 <w:sz w:val="18"/>
               </w:rPr>
             </w:pPr>
+            <w:r>
+              <w:rPr>
+                <w:sz w:val="18"/>
+              </w:rPr>
+              <w:t>32</w:t>
+            </w:r>
           </w:p>
         </w:tc>
         <w:tc>
@@ -4012,6 +4208,12 @@
                 <w:sz w:val="18"/>
               </w:rPr>
             </w:pPr>
+            <w:r>
+              <w:rPr>
+                <w:sz w:val="18"/>
+              </w:rPr>
+              <w:t>5040</w:t>
+            </w:r>
           </w:p>
         </w:tc>
         <w:tc>
@@ -4032,6 +4234,12 @@
                 <w:sz w:val="18"/>
               </w:rPr>
             </w:pPr>
+            <w:r>
+              <w:rPr>
+                <w:sz w:val="18"/>
+              </w:rPr>
+              <w:t>241</w:t>
+            </w:r>
           </w:p>
         </w:tc>
         <w:tc>
@@ -4052,6 +4260,12 @@
                 <w:sz w:val="18"/>
               </w:rPr>
             </w:pPr>
+            <w:r>
+              <w:rPr>
+                <w:sz w:val="18"/>
+              </w:rPr>
+              <w:t>24</w:t>
+            </w:r>
           </w:p>
         </w:tc>
         <w:tc>
@@ -4072,6 +4286,12 @@
                 <w:sz w:val="18"/>
               </w:rPr>
             </w:pPr>
+            <w:r>
+              <w:rPr>
+                <w:sz w:val="18"/>
+              </w:rPr>
+              <w:t>196608</w:t>
+            </w:r>
           </w:p>
         </w:tc>
       </w:tr>
@@ -4236,7 +4456,15 @@
         <w:rPr>
           <w:rFonts w:ascii="Times New Roman" w:eastAsia="Times New Roman" w:hAnsi="Times New Roman" w:cs="Times New Roman"/>
         </w:rPr>
-        <w:t xml:space="preserve">Tamaño del registro: Suma de los tamaños de cada campo. Calcule 4000 bytes para los campos BLOB. </w:t>
+        <w:t>Tamaño del registro: Suma de los tamaños de cada campo. Calcule 4000 bytes para los campos BLO</w:t>
+      </w:r>
+      <w:bookmarkStart w:id="0" w:name="_GoBack"/>
+      <w:bookmarkEnd w:id="0"/>
+      <w:r>
+        <w:rPr>
+          <w:rFonts w:ascii="Times New Roman" w:eastAsia="Times New Roman" w:hAnsi="Times New Roman" w:cs="Times New Roman"/>
+        </w:rPr>
+        <w:t xml:space="preserve">B. </w:t>
       </w:r>
     </w:p>
     <w:p>
@@ -4694,7 +4922,23 @@
           <w:rFonts w:ascii="Times New Roman" w:eastAsia="Times New Roman" w:hAnsi="Times New Roman" w:cs="Times New Roman"/>
           <w:sz w:val="24"/>
         </w:rPr>
-        <w:t xml:space="preserve">Deberá crear las tablas del esquema. Deberá considerar las claves primarias, constraints de no nulidad y claves foráneas. Considerando que: </w:t>
+        <w:t xml:space="preserve">Deberá crear las tablas del esquema. Deberá considerar las claves primarias, </w:t>
+      </w:r>
+      <w:proofErr w:type="spellStart"/>
+      <w:r>
+        <w:rPr>
+          <w:rFonts w:ascii="Times New Roman" w:eastAsia="Times New Roman" w:hAnsi="Times New Roman" w:cs="Times New Roman"/>
+          <w:sz w:val="24"/>
+        </w:rPr>
+        <w:t>constraints</w:t>
+      </w:r>
+      <w:proofErr w:type="spellEnd"/>
+      <w:r>
+        <w:rPr>
+          <w:rFonts w:ascii="Times New Roman" w:eastAsia="Times New Roman" w:hAnsi="Times New Roman" w:cs="Times New Roman"/>
+          <w:sz w:val="24"/>
+        </w:rPr>
+        <w:t xml:space="preserve"> de no nulidad y claves foráneas. Considerando que: </w:t>
       </w:r>
     </w:p>
     <w:p>
@@ -4745,6 +4989,7 @@
         </w:rPr>
         <w:t xml:space="preserve">Las columnas que son PK en las tablas T_ACTIVIDAD, G_BARRIO, L_MARCA y G_MOTIVO, deben ser del tipo </w:t>
       </w:r>
+      <w:proofErr w:type="spellStart"/>
       <w:r>
         <w:rPr>
           <w:rFonts w:ascii="Times New Roman" w:eastAsia="Times New Roman" w:hAnsi="Times New Roman" w:cs="Times New Roman"/>
@@ -4753,6 +4998,7 @@
         </w:rPr>
         <w:t>identity</w:t>
       </w:r>
+      <w:proofErr w:type="spellEnd"/>
       <w:r>
         <w:rPr>
           <w:rFonts w:ascii="Times New Roman" w:eastAsia="Times New Roman" w:hAnsi="Times New Roman" w:cs="Times New Roman"/>
@@ -5667,7 +5913,39 @@
           <w:rFonts w:ascii="Times New Roman" w:eastAsia="Times New Roman" w:hAnsi="Times New Roman" w:cs="Times New Roman"/>
           <w:sz w:val="24"/>
         </w:rPr>
-        <w:t xml:space="preserve">A partir de la tabla G_MIGRACION y mediante un insert - conditional cargue registros para las tablas T_ACTIVIDAD, G_BARRIO, L_MARCA y G_MOTIVO. </w:t>
+        <w:t xml:space="preserve">A partir de la tabla G_MIGRACION y mediante un </w:t>
+      </w:r>
+      <w:proofErr w:type="spellStart"/>
+      <w:r>
+        <w:rPr>
+          <w:rFonts w:ascii="Times New Roman" w:eastAsia="Times New Roman" w:hAnsi="Times New Roman" w:cs="Times New Roman"/>
+          <w:sz w:val="24"/>
+        </w:rPr>
+        <w:t>insert</w:t>
+      </w:r>
+      <w:proofErr w:type="spellEnd"/>
+      <w:r>
+        <w:rPr>
+          <w:rFonts w:ascii="Times New Roman" w:eastAsia="Times New Roman" w:hAnsi="Times New Roman" w:cs="Times New Roman"/>
+          <w:sz w:val="24"/>
+        </w:rPr>
+        <w:t xml:space="preserve"> - </w:t>
+      </w:r>
+      <w:proofErr w:type="spellStart"/>
+      <w:r>
+        <w:rPr>
+          <w:rFonts w:ascii="Times New Roman" w:eastAsia="Times New Roman" w:hAnsi="Times New Roman" w:cs="Times New Roman"/>
+          <w:sz w:val="24"/>
+        </w:rPr>
+        <w:t>conditional</w:t>
+      </w:r>
+      <w:proofErr w:type="spellEnd"/>
+      <w:r>
+        <w:rPr>
+          <w:rFonts w:ascii="Times New Roman" w:eastAsia="Times New Roman" w:hAnsi="Times New Roman" w:cs="Times New Roman"/>
+          <w:sz w:val="24"/>
+        </w:rPr>
+        <w:t xml:space="preserve"> cargue registros para las tablas T_ACTIVIDAD, G_BARRIO, L_MARCA y G_MOTIVO. </w:t>
       </w:r>
     </w:p>
     <w:p>
@@ -6173,12 +6451,21 @@
               <w:spacing w:after="14"/>
               <w:ind w:left="19"/>
             </w:pPr>
-            <w:r>
-              <w:rPr>
-                <w:rFonts w:ascii="Arial" w:eastAsia="Arial" w:hAnsi="Arial" w:cs="Arial"/>
-                <w:sz w:val="18"/>
-              </w:rPr>
-              <w:t xml:space="preserve">Fec. </w:t>
+            <w:proofErr w:type="spellStart"/>
+            <w:r>
+              <w:rPr>
+                <w:rFonts w:ascii="Arial" w:eastAsia="Arial" w:hAnsi="Arial" w:cs="Arial"/>
+                <w:sz w:val="18"/>
+              </w:rPr>
+              <w:t>Fec</w:t>
+            </w:r>
+            <w:proofErr w:type="spellEnd"/>
+            <w:r>
+              <w:rPr>
+                <w:rFonts w:ascii="Arial" w:eastAsia="Arial" w:hAnsi="Arial" w:cs="Arial"/>
+                <w:sz w:val="18"/>
+              </w:rPr>
+              <w:t xml:space="preserve">. </w:t>
             </w:r>
           </w:p>
           <w:p>
@@ -6187,12 +6474,21 @@
               <w:ind w:right="47"/>
               <w:jc w:val="center"/>
             </w:pPr>
-            <w:r>
-              <w:rPr>
-                <w:rFonts w:ascii="Arial" w:eastAsia="Arial" w:hAnsi="Arial" w:cs="Arial"/>
-                <w:sz w:val="18"/>
-              </w:rPr>
-              <w:t xml:space="preserve">Ini. </w:t>
+            <w:proofErr w:type="spellStart"/>
+            <w:r>
+              <w:rPr>
+                <w:rFonts w:ascii="Arial" w:eastAsia="Arial" w:hAnsi="Arial" w:cs="Arial"/>
+                <w:sz w:val="18"/>
+              </w:rPr>
+              <w:t>Ini</w:t>
+            </w:r>
+            <w:proofErr w:type="spellEnd"/>
+            <w:r>
+              <w:rPr>
+                <w:rFonts w:ascii="Arial" w:eastAsia="Arial" w:hAnsi="Arial" w:cs="Arial"/>
+                <w:sz w:val="18"/>
+              </w:rPr>
+              <w:t xml:space="preserve">. </w:t>
             </w:r>
           </w:p>
           <w:p>
@@ -6224,12 +6520,21 @@
               <w:spacing w:after="14"/>
               <w:ind w:left="31"/>
             </w:pPr>
-            <w:r>
-              <w:rPr>
-                <w:rFonts w:ascii="Arial" w:eastAsia="Arial" w:hAnsi="Arial" w:cs="Arial"/>
-                <w:sz w:val="18"/>
-              </w:rPr>
-              <w:t xml:space="preserve">Fec. </w:t>
+            <w:proofErr w:type="spellStart"/>
+            <w:r>
+              <w:rPr>
+                <w:rFonts w:ascii="Arial" w:eastAsia="Arial" w:hAnsi="Arial" w:cs="Arial"/>
+                <w:sz w:val="18"/>
+              </w:rPr>
+              <w:t>Fec</w:t>
+            </w:r>
+            <w:proofErr w:type="spellEnd"/>
+            <w:r>
+              <w:rPr>
+                <w:rFonts w:ascii="Arial" w:eastAsia="Arial" w:hAnsi="Arial" w:cs="Arial"/>
+                <w:sz w:val="18"/>
+              </w:rPr>
+              <w:t xml:space="preserve">. </w:t>
             </w:r>
           </w:p>
           <w:p>
@@ -6274,12 +6579,37 @@
             <w:pPr>
               <w:jc w:val="center"/>
             </w:pPr>
-            <w:r>
-              <w:rPr>
-                <w:rFonts w:ascii="Arial" w:eastAsia="Arial" w:hAnsi="Arial" w:cs="Arial"/>
-                <w:sz w:val="18"/>
-              </w:rPr>
-              <w:t xml:space="preserve">Cant. Rep. Util </w:t>
+            <w:proofErr w:type="spellStart"/>
+            <w:r>
+              <w:rPr>
+                <w:rFonts w:ascii="Arial" w:eastAsia="Arial" w:hAnsi="Arial" w:cs="Arial"/>
+                <w:sz w:val="18"/>
+              </w:rPr>
+              <w:t>Cant</w:t>
+            </w:r>
+            <w:proofErr w:type="spellEnd"/>
+            <w:r>
+              <w:rPr>
+                <w:rFonts w:ascii="Arial" w:eastAsia="Arial" w:hAnsi="Arial" w:cs="Arial"/>
+                <w:sz w:val="18"/>
+              </w:rPr>
+              <w:t xml:space="preserve">. Rep. </w:t>
+            </w:r>
+            <w:proofErr w:type="spellStart"/>
+            <w:r>
+              <w:rPr>
+                <w:rFonts w:ascii="Arial" w:eastAsia="Arial" w:hAnsi="Arial" w:cs="Arial"/>
+                <w:sz w:val="18"/>
+              </w:rPr>
+              <w:t>Util</w:t>
+            </w:r>
+            <w:proofErr w:type="spellEnd"/>
+            <w:r>
+              <w:rPr>
+                <w:rFonts w:ascii="Arial" w:eastAsia="Arial" w:hAnsi="Arial" w:cs="Arial"/>
+                <w:sz w:val="18"/>
+              </w:rPr>
+              <w:t xml:space="preserve"> </w:t>
             </w:r>
           </w:p>
         </w:tc>
@@ -6317,7 +6647,23 @@
                 <w:rFonts w:ascii="Arial" w:eastAsia="Arial" w:hAnsi="Arial" w:cs="Arial"/>
                 <w:sz w:val="18"/>
               </w:rPr>
-              <w:t xml:space="preserve">Rep. Util. </w:t>
+              <w:t xml:space="preserve">Rep. </w:t>
+            </w:r>
+            <w:proofErr w:type="spellStart"/>
+            <w:r>
+              <w:rPr>
+                <w:rFonts w:ascii="Arial" w:eastAsia="Arial" w:hAnsi="Arial" w:cs="Arial"/>
+                <w:sz w:val="18"/>
+              </w:rPr>
+              <w:t>Util</w:t>
+            </w:r>
+            <w:proofErr w:type="spellEnd"/>
+            <w:r>
+              <w:rPr>
+                <w:rFonts w:ascii="Arial" w:eastAsia="Arial" w:hAnsi="Arial" w:cs="Arial"/>
+                <w:sz w:val="18"/>
+              </w:rPr>
+              <w:t xml:space="preserve">. </w:t>
             </w:r>
           </w:p>
         </w:tc>
@@ -6459,12 +6805,21 @@
             <w:pPr>
               <w:spacing w:after="7" w:line="276" w:lineRule="auto"/>
             </w:pPr>
-            <w:r>
-              <w:rPr>
-                <w:rFonts w:ascii="Arial" w:eastAsia="Arial" w:hAnsi="Arial" w:cs="Arial"/>
-                <w:sz w:val="18"/>
-              </w:rPr>
-              <w:t xml:space="preserve">separar las letras </w:t>
+            <w:proofErr w:type="gramStart"/>
+            <w:r>
+              <w:rPr>
+                <w:rFonts w:ascii="Arial" w:eastAsia="Arial" w:hAnsi="Arial" w:cs="Arial"/>
+                <w:sz w:val="18"/>
+              </w:rPr>
+              <w:t>separar</w:t>
+            </w:r>
+            <w:proofErr w:type="gramEnd"/>
+            <w:r>
+              <w:rPr>
+                <w:rFonts w:ascii="Arial" w:eastAsia="Arial" w:hAnsi="Arial" w:cs="Arial"/>
+                <w:sz w:val="18"/>
+              </w:rPr>
+              <w:t xml:space="preserve"> las letras </w:t>
             </w:r>
             <w:r>
               <w:rPr>
@@ -6494,12 +6849,21 @@
             <w:pPr>
               <w:spacing w:after="14"/>
             </w:pPr>
-            <w:r>
-              <w:rPr>
-                <w:rFonts w:ascii="Arial" w:eastAsia="Arial" w:hAnsi="Arial" w:cs="Arial"/>
-                <w:sz w:val="18"/>
-              </w:rPr>
-              <w:t xml:space="preserve">Ej: </w:t>
+            <w:proofErr w:type="spellStart"/>
+            <w:r>
+              <w:rPr>
+                <w:rFonts w:ascii="Arial" w:eastAsia="Arial" w:hAnsi="Arial" w:cs="Arial"/>
+                <w:sz w:val="18"/>
+              </w:rPr>
+              <w:t>Ej</w:t>
+            </w:r>
+            <w:proofErr w:type="spellEnd"/>
+            <w:r>
+              <w:rPr>
+                <w:rFonts w:ascii="Arial" w:eastAsia="Arial" w:hAnsi="Arial" w:cs="Arial"/>
+                <w:sz w:val="18"/>
+              </w:rPr>
+              <w:t xml:space="preserve">: </w:t>
             </w:r>
           </w:p>
           <w:p>
@@ -6564,7 +6928,23 @@
                 <w:rFonts w:ascii="Arial" w:eastAsia="Arial" w:hAnsi="Arial" w:cs="Arial"/>
                 <w:sz w:val="18"/>
               </w:rPr>
-              <w:t xml:space="preserve">Mostrar  la descripción M (Mant.) </w:t>
+              <w:t>Mostrar  la descripción M (</w:t>
+            </w:r>
+            <w:proofErr w:type="spellStart"/>
+            <w:r>
+              <w:rPr>
+                <w:rFonts w:ascii="Arial" w:eastAsia="Arial" w:hAnsi="Arial" w:cs="Arial"/>
+                <w:sz w:val="18"/>
+              </w:rPr>
+              <w:t>Mant</w:t>
+            </w:r>
+            <w:proofErr w:type="spellEnd"/>
+            <w:r>
+              <w:rPr>
+                <w:rFonts w:ascii="Arial" w:eastAsia="Arial" w:hAnsi="Arial" w:cs="Arial"/>
+                <w:sz w:val="18"/>
+              </w:rPr>
+              <w:t xml:space="preserve">.) </w:t>
             </w:r>
           </w:p>
           <w:p>
@@ -6702,13 +7082,22 @@
               </w:rPr>
               <w:t>∑(</w:t>
             </w:r>
+            <w:proofErr w:type="spellStart"/>
             <w:proofErr w:type="gramEnd"/>
             <w:r>
               <w:rPr>
                 <w:rFonts w:ascii="Arial" w:eastAsia="Arial" w:hAnsi="Arial" w:cs="Arial"/>
                 <w:sz w:val="18"/>
               </w:rPr>
-              <w:t xml:space="preserve">Cant. </w:t>
+              <w:t>Cant</w:t>
+            </w:r>
+            <w:proofErr w:type="spellEnd"/>
+            <w:r>
+              <w:rPr>
+                <w:rFonts w:ascii="Arial" w:eastAsia="Arial" w:hAnsi="Arial" w:cs="Arial"/>
+                <w:sz w:val="18"/>
+              </w:rPr>
+              <w:t xml:space="preserve">. </w:t>
             </w:r>
           </w:p>
           <w:p>
@@ -6721,7 +7110,23 @@
                 <w:rFonts w:ascii="Arial" w:eastAsia="Arial" w:hAnsi="Arial" w:cs="Arial"/>
                 <w:sz w:val="18"/>
               </w:rPr>
-              <w:t xml:space="preserve">Rep. Util. </w:t>
+              <w:t xml:space="preserve">Rep. </w:t>
+            </w:r>
+            <w:proofErr w:type="spellStart"/>
+            <w:r>
+              <w:rPr>
+                <w:rFonts w:ascii="Arial" w:eastAsia="Arial" w:hAnsi="Arial" w:cs="Arial"/>
+                <w:sz w:val="18"/>
+              </w:rPr>
+              <w:t>Util</w:t>
+            </w:r>
+            <w:proofErr w:type="spellEnd"/>
+            <w:r>
+              <w:rPr>
+                <w:rFonts w:ascii="Arial" w:eastAsia="Arial" w:hAnsi="Arial" w:cs="Arial"/>
+                <w:sz w:val="18"/>
+              </w:rPr>
+              <w:t xml:space="preserve">. </w:t>
             </w:r>
           </w:p>
           <w:p>
@@ -6752,12 +7157,21 @@
               <w:ind w:left="2" w:right="49"/>
               <w:jc w:val="both"/>
             </w:pPr>
-            <w:r>
-              <w:rPr>
-                <w:rFonts w:ascii="Arial" w:eastAsia="Arial" w:hAnsi="Arial" w:cs="Arial"/>
-                <w:sz w:val="18"/>
-              </w:rPr>
-              <w:t xml:space="preserve">unitario que figura en el detalle del </w:t>
+            <w:proofErr w:type="gramStart"/>
+            <w:r>
+              <w:rPr>
+                <w:rFonts w:ascii="Arial" w:eastAsia="Arial" w:hAnsi="Arial" w:cs="Arial"/>
+                <w:sz w:val="18"/>
+              </w:rPr>
+              <w:t>unitario</w:t>
+            </w:r>
+            <w:proofErr w:type="gramEnd"/>
+            <w:r>
+              <w:rPr>
+                <w:rFonts w:ascii="Arial" w:eastAsia="Arial" w:hAnsi="Arial" w:cs="Arial"/>
+                <w:sz w:val="18"/>
+              </w:rPr>
+              <w:t xml:space="preserve"> que figura en el detalle del </w:t>
             </w:r>
             <w:proofErr w:type="spellStart"/>
             <w:r>
@@ -6869,7 +7283,23 @@
                 <w:rFonts w:ascii="Arial" w:eastAsia="Arial" w:hAnsi="Arial" w:cs="Arial"/>
                 <w:sz w:val="18"/>
               </w:rPr>
-              <w:t xml:space="preserve">(ot_detalle) </w:t>
+              <w:t>(</w:t>
+            </w:r>
+            <w:proofErr w:type="spellStart"/>
+            <w:r>
+              <w:rPr>
+                <w:rFonts w:ascii="Arial" w:eastAsia="Arial" w:hAnsi="Arial" w:cs="Arial"/>
+                <w:sz w:val="18"/>
+              </w:rPr>
+              <w:t>ot_detalle</w:t>
+            </w:r>
+            <w:proofErr w:type="spellEnd"/>
+            <w:r>
+              <w:rPr>
+                <w:rFonts w:ascii="Arial" w:eastAsia="Arial" w:hAnsi="Arial" w:cs="Arial"/>
+                <w:sz w:val="18"/>
+              </w:rPr>
+              <w:t xml:space="preserve">) </w:t>
             </w:r>
           </w:p>
         </w:tc>
@@ -6951,21 +7381,39 @@
               <w:spacing w:after="32" w:line="276" w:lineRule="auto"/>
               <w:jc w:val="both"/>
             </w:pPr>
-            <w:r>
-              <w:rPr>
-                <w:rFonts w:ascii="Arial" w:eastAsia="Arial" w:hAnsi="Arial" w:cs="Arial"/>
-                <w:sz w:val="18"/>
-              </w:rPr>
-              <w:t xml:space="preserve">Tot.Tec. + Costo Rep. </w:t>
-            </w:r>
-          </w:p>
-          <w:p>
-            <w:r>
-              <w:rPr>
-                <w:rFonts w:ascii="Arial" w:eastAsia="Arial" w:hAnsi="Arial" w:cs="Arial"/>
-                <w:sz w:val="18"/>
-              </w:rPr>
-              <w:t xml:space="preserve">Util. </w:t>
+            <w:proofErr w:type="spellStart"/>
+            <w:r>
+              <w:rPr>
+                <w:rFonts w:ascii="Arial" w:eastAsia="Arial" w:hAnsi="Arial" w:cs="Arial"/>
+                <w:sz w:val="18"/>
+              </w:rPr>
+              <w:t>Tot.Tec</w:t>
+            </w:r>
+            <w:proofErr w:type="spellEnd"/>
+            <w:r>
+              <w:rPr>
+                <w:rFonts w:ascii="Arial" w:eastAsia="Arial" w:hAnsi="Arial" w:cs="Arial"/>
+                <w:sz w:val="18"/>
+              </w:rPr>
+              <w:t xml:space="preserve">. + Costo Rep. </w:t>
+            </w:r>
+          </w:p>
+          <w:p>
+            <w:proofErr w:type="spellStart"/>
+            <w:r>
+              <w:rPr>
+                <w:rFonts w:ascii="Arial" w:eastAsia="Arial" w:hAnsi="Arial" w:cs="Arial"/>
+                <w:sz w:val="18"/>
+              </w:rPr>
+              <w:t>Util</w:t>
+            </w:r>
+            <w:proofErr w:type="spellEnd"/>
+            <w:r>
+              <w:rPr>
+                <w:rFonts w:ascii="Arial" w:eastAsia="Arial" w:hAnsi="Arial" w:cs="Arial"/>
+                <w:sz w:val="18"/>
+              </w:rPr>
+              <w:t xml:space="preserve">. </w:t>
             </w:r>
             <w:r>
               <w:rPr>
@@ -7023,7 +7471,23 @@
           <w:rFonts w:ascii="Times New Roman" w:eastAsia="Times New Roman" w:hAnsi="Times New Roman" w:cs="Times New Roman"/>
           <w:sz w:val="24"/>
         </w:rPr>
-        <w:t xml:space="preserve">Programe la vista V_RECAUDACIONES_DIARIAS que debe mostrar información de los redondos completados del día. La vista deberá refrescarse inmediatamente y luego cada día a las 22 hs. </w:t>
+        <w:t xml:space="preserve">Programe la vista V_RECAUDACIONES_DIARIAS que debe mostrar información de los redondos completados del día. La vista deberá refrescarse inmediatamente y luego cada día a las 22 </w:t>
+      </w:r>
+      <w:proofErr w:type="spellStart"/>
+      <w:r>
+        <w:rPr>
+          <w:rFonts w:ascii="Times New Roman" w:eastAsia="Times New Roman" w:hAnsi="Times New Roman" w:cs="Times New Roman"/>
+          <w:sz w:val="24"/>
+        </w:rPr>
+        <w:t>hs</w:t>
+      </w:r>
+      <w:proofErr w:type="spellEnd"/>
+      <w:r>
+        <w:rPr>
+          <w:rFonts w:ascii="Times New Roman" w:eastAsia="Times New Roman" w:hAnsi="Times New Roman" w:cs="Times New Roman"/>
+          <w:sz w:val="24"/>
+        </w:rPr>
+        <w:t xml:space="preserve">. </w:t>
       </w:r>
     </w:p>
     <w:p>
@@ -7199,13 +7663,23 @@
             <w:pPr>
               <w:spacing w:after="14"/>
             </w:pPr>
+            <w:proofErr w:type="spellStart"/>
             <w:r>
               <w:rPr>
                 <w:rFonts w:ascii="Arial" w:eastAsia="Arial" w:hAnsi="Arial" w:cs="Arial"/>
                 <w:b/>
                 <w:sz w:val="18"/>
               </w:rPr>
-              <w:t xml:space="preserve">Cant. </w:t>
+              <w:t>Cant</w:t>
+            </w:r>
+            <w:proofErr w:type="spellEnd"/>
+            <w:r>
+              <w:rPr>
+                <w:rFonts w:ascii="Arial" w:eastAsia="Arial" w:hAnsi="Arial" w:cs="Arial"/>
+                <w:b/>
+                <w:sz w:val="18"/>
+              </w:rPr>
+              <w:t xml:space="preserve">. </w:t>
             </w:r>
           </w:p>
           <w:p>
@@ -7451,7 +7925,87 @@
                 <w:rFonts w:ascii="Arial" w:eastAsia="Arial" w:hAnsi="Arial" w:cs="Arial"/>
                 <w:sz w:val="18"/>
               </w:rPr>
-              <w:t xml:space="preserve">(Cantidad mínima de redondos x día*Costo del pasaje según el modelo del bus*(Cant. Pasaj. Sent. + Cant. Pasaj. parados)) *2 </w:t>
+              <w:t>(Cantidad mínima de redondos x día*Costo del pasaje según el modelo del bus*(</w:t>
+            </w:r>
+            <w:proofErr w:type="spellStart"/>
+            <w:r>
+              <w:rPr>
+                <w:rFonts w:ascii="Arial" w:eastAsia="Arial" w:hAnsi="Arial" w:cs="Arial"/>
+                <w:sz w:val="18"/>
+              </w:rPr>
+              <w:t>Cant</w:t>
+            </w:r>
+            <w:proofErr w:type="spellEnd"/>
+            <w:r>
+              <w:rPr>
+                <w:rFonts w:ascii="Arial" w:eastAsia="Arial" w:hAnsi="Arial" w:cs="Arial"/>
+                <w:sz w:val="18"/>
+              </w:rPr>
+              <w:t xml:space="preserve">. </w:t>
+            </w:r>
+            <w:proofErr w:type="spellStart"/>
+            <w:r>
+              <w:rPr>
+                <w:rFonts w:ascii="Arial" w:eastAsia="Arial" w:hAnsi="Arial" w:cs="Arial"/>
+                <w:sz w:val="18"/>
+              </w:rPr>
+              <w:t>Pasaj</w:t>
+            </w:r>
+            <w:proofErr w:type="spellEnd"/>
+            <w:r>
+              <w:rPr>
+                <w:rFonts w:ascii="Arial" w:eastAsia="Arial" w:hAnsi="Arial" w:cs="Arial"/>
+                <w:sz w:val="18"/>
+              </w:rPr>
+              <w:t xml:space="preserve">. </w:t>
+            </w:r>
+            <w:proofErr w:type="spellStart"/>
+            <w:r>
+              <w:rPr>
+                <w:rFonts w:ascii="Arial" w:eastAsia="Arial" w:hAnsi="Arial" w:cs="Arial"/>
+                <w:sz w:val="18"/>
+              </w:rPr>
+              <w:t>Sent</w:t>
+            </w:r>
+            <w:proofErr w:type="spellEnd"/>
+            <w:r>
+              <w:rPr>
+                <w:rFonts w:ascii="Arial" w:eastAsia="Arial" w:hAnsi="Arial" w:cs="Arial"/>
+                <w:sz w:val="18"/>
+              </w:rPr>
+              <w:t xml:space="preserve">. + </w:t>
+            </w:r>
+            <w:proofErr w:type="spellStart"/>
+            <w:r>
+              <w:rPr>
+                <w:rFonts w:ascii="Arial" w:eastAsia="Arial" w:hAnsi="Arial" w:cs="Arial"/>
+                <w:sz w:val="18"/>
+              </w:rPr>
+              <w:t>Cant</w:t>
+            </w:r>
+            <w:proofErr w:type="spellEnd"/>
+            <w:r>
+              <w:rPr>
+                <w:rFonts w:ascii="Arial" w:eastAsia="Arial" w:hAnsi="Arial" w:cs="Arial"/>
+                <w:sz w:val="18"/>
+              </w:rPr>
+              <w:t xml:space="preserve">. </w:t>
+            </w:r>
+            <w:proofErr w:type="spellStart"/>
+            <w:r>
+              <w:rPr>
+                <w:rFonts w:ascii="Arial" w:eastAsia="Arial" w:hAnsi="Arial" w:cs="Arial"/>
+                <w:sz w:val="18"/>
+              </w:rPr>
+              <w:t>Pasaj</w:t>
+            </w:r>
+            <w:proofErr w:type="spellEnd"/>
+            <w:r>
+              <w:rPr>
+                <w:rFonts w:ascii="Arial" w:eastAsia="Arial" w:hAnsi="Arial" w:cs="Arial"/>
+                <w:sz w:val="18"/>
+              </w:rPr>
+              <w:t xml:space="preserve">. parados)) *2 </w:t>
             </w:r>
           </w:p>
         </w:tc>
@@ -7527,7 +8081,43 @@
           <w:i/>
           <w:sz w:val="20"/>
         </w:rPr>
-        <w:t xml:space="preserve"> que representa la hora y minuto en el formato ‘HH:MI’.  Ej: Hora salida ’07:00’ y hora llegada ’09:00’. </w:t>
+        <w:t xml:space="preserve"> que representa la hora y minuto en el formato ‘HH</w:t>
+      </w:r>
+      <w:proofErr w:type="gramStart"/>
+      <w:r>
+        <w:rPr>
+          <w:rFonts w:ascii="Times New Roman" w:eastAsia="Times New Roman" w:hAnsi="Times New Roman" w:cs="Times New Roman"/>
+          <w:i/>
+          <w:sz w:val="20"/>
+        </w:rPr>
+        <w:t>:MI’</w:t>
+      </w:r>
+      <w:proofErr w:type="gramEnd"/>
+      <w:r>
+        <w:rPr>
+          <w:rFonts w:ascii="Times New Roman" w:eastAsia="Times New Roman" w:hAnsi="Times New Roman" w:cs="Times New Roman"/>
+          <w:i/>
+          <w:sz w:val="20"/>
+        </w:rPr>
+        <w:t xml:space="preserve">.  </w:t>
+      </w:r>
+      <w:proofErr w:type="spellStart"/>
+      <w:r>
+        <w:rPr>
+          <w:rFonts w:ascii="Times New Roman" w:eastAsia="Times New Roman" w:hAnsi="Times New Roman" w:cs="Times New Roman"/>
+          <w:i/>
+          <w:sz w:val="20"/>
+        </w:rPr>
+        <w:t>Ej</w:t>
+      </w:r>
+      <w:proofErr w:type="spellEnd"/>
+      <w:r>
+        <w:rPr>
+          <w:rFonts w:ascii="Times New Roman" w:eastAsia="Times New Roman" w:hAnsi="Times New Roman" w:cs="Times New Roman"/>
+          <w:i/>
+          <w:sz w:val="20"/>
+        </w:rPr>
+        <w:t xml:space="preserve">: Hora salida ’07:00’ y hora llegada ’09:00’. </w:t>
       </w:r>
     </w:p>
     <w:p>
@@ -7736,7 +8326,23 @@
           <w:rFonts w:ascii="Times New Roman" w:eastAsia="Times New Roman" w:hAnsi="Times New Roman" w:cs="Times New Roman"/>
           <w:sz w:val="24"/>
         </w:rPr>
-        <w:t xml:space="preserve">Nombre usuario: Concatenar la palabra ‘T_’ junto a la primera letra del nombre del empleado y su primer apellido. Ej: Empleado: Juan Pérez Usuario: T_JPEREZ. </w:t>
+        <w:t xml:space="preserve">Nombre usuario: Concatenar la palabra ‘T_’ junto a la primera letra del nombre del empleado y su primer apellido. </w:t>
+      </w:r>
+      <w:proofErr w:type="spellStart"/>
+      <w:r>
+        <w:rPr>
+          <w:rFonts w:ascii="Times New Roman" w:eastAsia="Times New Roman" w:hAnsi="Times New Roman" w:cs="Times New Roman"/>
+          <w:sz w:val="24"/>
+        </w:rPr>
+        <w:t>Ej</w:t>
+      </w:r>
+      <w:proofErr w:type="spellEnd"/>
+      <w:r>
+        <w:rPr>
+          <w:rFonts w:ascii="Times New Roman" w:eastAsia="Times New Roman" w:hAnsi="Times New Roman" w:cs="Times New Roman"/>
+          <w:sz w:val="24"/>
+        </w:rPr>
+        <w:t xml:space="preserve">: Empleado: Juan Pérez Usuario: T_JPEREZ. </w:t>
       </w:r>
     </w:p>
     <w:p>
@@ -7748,12 +8354,21 @@
         <w:spacing w:after="5" w:line="269" w:lineRule="auto"/>
         <w:ind w:hanging="336"/>
       </w:pPr>
+      <w:proofErr w:type="spellStart"/>
       <w:r>
         <w:rPr>
           <w:rFonts w:ascii="Times New Roman" w:eastAsia="Times New Roman" w:hAnsi="Times New Roman" w:cs="Times New Roman"/>
           <w:sz w:val="24"/>
         </w:rPr>
-        <w:t xml:space="preserve">Password: El mismo que el usuario. </w:t>
+        <w:t>Password</w:t>
+      </w:r>
+      <w:proofErr w:type="spellEnd"/>
+      <w:r>
+        <w:rPr>
+          <w:rFonts w:ascii="Times New Roman" w:eastAsia="Times New Roman" w:hAnsi="Times New Roman" w:cs="Times New Roman"/>
+          <w:sz w:val="24"/>
+        </w:rPr>
+        <w:t xml:space="preserve">: El mismo que el usuario. </w:t>
       </w:r>
     </w:p>
     <w:p>
@@ -7765,12 +8380,21 @@
         <w:spacing w:after="5" w:line="269" w:lineRule="auto"/>
         <w:ind w:hanging="336"/>
       </w:pPr>
+      <w:proofErr w:type="spellStart"/>
       <w:r>
         <w:rPr>
           <w:rFonts w:ascii="Times New Roman" w:eastAsia="Times New Roman" w:hAnsi="Times New Roman" w:cs="Times New Roman"/>
           <w:sz w:val="24"/>
         </w:rPr>
-        <w:t xml:space="preserve">Tablespace por default: En creado en el tema 1 </w:t>
+        <w:t>Tablespace</w:t>
+      </w:r>
+      <w:proofErr w:type="spellEnd"/>
+      <w:r>
+        <w:rPr>
+          <w:rFonts w:ascii="Times New Roman" w:eastAsia="Times New Roman" w:hAnsi="Times New Roman" w:cs="Times New Roman"/>
+          <w:sz w:val="24"/>
+        </w:rPr>
+        <w:t xml:space="preserve"> por default: En creado en el tema 1 </w:t>
       </w:r>
     </w:p>
     <w:p>
@@ -7799,12 +8423,21 @@
         <w:spacing w:after="5" w:line="269" w:lineRule="auto"/>
         <w:ind w:hanging="370"/>
       </w:pPr>
+      <w:proofErr w:type="spellStart"/>
       <w:r>
         <w:rPr>
           <w:rFonts w:ascii="Times New Roman" w:eastAsia="Times New Roman" w:hAnsi="Times New Roman" w:cs="Times New Roman"/>
           <w:sz w:val="24"/>
         </w:rPr>
-        <w:t xml:space="preserve">Grantear los privilegios de SELECT, INSERT, UPDATE a los nuevos usuarios creados sobre todas las tablas del módulo TALLER (T_).  </w:t>
+        <w:t>Grantear</w:t>
+      </w:r>
+      <w:proofErr w:type="spellEnd"/>
+      <w:r>
+        <w:rPr>
+          <w:rFonts w:ascii="Times New Roman" w:eastAsia="Times New Roman" w:hAnsi="Times New Roman" w:cs="Times New Roman"/>
+          <w:sz w:val="24"/>
+        </w:rPr>
+        <w:t xml:space="preserve"> los privilegios de SELECT, INSERT, UPDATE a los nuevos usuarios creados sobre todas las tablas del módulo TALLER (T_).  </w:t>
       </w:r>
     </w:p>
     <w:p>
@@ -10384,7 +11017,21 @@
               <w:rPr>
                 <w:rFonts w:ascii="Arial" w:eastAsia="Arial" w:hAnsi="Arial" w:cs="Arial"/>
               </w:rPr>
-              <w:t xml:space="preserve">Aquí se mantienen las marcas de vehículos que adquiere la empresa. Ej: Volvo, Mercedes Benz, </w:t>
+              <w:t xml:space="preserve">Aquí se mantienen las marcas de vehículos que adquiere la empresa. </w:t>
+            </w:r>
+            <w:proofErr w:type="spellStart"/>
+            <w:r>
+              <w:rPr>
+                <w:rFonts w:ascii="Arial" w:eastAsia="Arial" w:hAnsi="Arial" w:cs="Arial"/>
+              </w:rPr>
+              <w:t>Ej</w:t>
+            </w:r>
+            <w:proofErr w:type="spellEnd"/>
+            <w:r>
+              <w:rPr>
+                <w:rFonts w:ascii="Arial" w:eastAsia="Arial" w:hAnsi="Arial" w:cs="Arial"/>
+              </w:rPr>
+              <w:t xml:space="preserve">: Volvo, Mercedes Benz, </w:t>
             </w:r>
             <w:proofErr w:type="spellStart"/>
             <w:r>
@@ -10667,7 +11314,21 @@
               <w:rPr>
                 <w:rFonts w:ascii="Arial" w:eastAsia="Arial" w:hAnsi="Arial" w:cs="Arial"/>
               </w:rPr>
-              <w:t>Mantiene los datos de las actividades realizadas en mantenimientos o reparaciones de buses. Ej: Alineamiento y balanceo, cambio de filtro de aire, etc.</w:t>
+              <w:t xml:space="preserve">Mantiene los datos de las actividades realizadas en mantenimientos o reparaciones de buses. </w:t>
+            </w:r>
+            <w:proofErr w:type="spellStart"/>
+            <w:r>
+              <w:rPr>
+                <w:rFonts w:ascii="Arial" w:eastAsia="Arial" w:hAnsi="Arial" w:cs="Arial"/>
+              </w:rPr>
+              <w:t>Ej</w:t>
+            </w:r>
+            <w:proofErr w:type="spellEnd"/>
+            <w:r>
+              <w:rPr>
+                <w:rFonts w:ascii="Arial" w:eastAsia="Arial" w:hAnsi="Arial" w:cs="Arial"/>
+              </w:rPr>
+              <w:t>: Alineamiento y balanceo, cambio de filtro de aire, etc.</w:t>
             </w:r>
             <w:r>
               <w:rPr>
@@ -10780,6 +11441,7 @@
               </w:rPr>
               <w:t xml:space="preserve"> (Pendiente) – </w:t>
             </w:r>
+            <w:proofErr w:type="gramStart"/>
             <w:r>
               <w:rPr>
                 <w:rFonts w:ascii="Arial" w:eastAsia="Arial" w:hAnsi="Arial" w:cs="Arial"/>
@@ -10791,7 +11453,14 @@
               <w:rPr>
                 <w:rFonts w:ascii="Arial" w:eastAsia="Arial" w:hAnsi="Arial" w:cs="Arial"/>
               </w:rPr>
-              <w:t xml:space="preserve">(Confirmada) – </w:t>
+              <w:t>(</w:t>
+            </w:r>
+            <w:proofErr w:type="gramEnd"/>
+            <w:r>
+              <w:rPr>
+                <w:rFonts w:ascii="Arial" w:eastAsia="Arial" w:hAnsi="Arial" w:cs="Arial"/>
+              </w:rPr>
+              <w:t xml:space="preserve">Confirmada) – </w:t>
             </w:r>
             <w:r>
               <w:rPr>
@@ -11338,7 +12007,21 @@
               <w:rPr>
                 <w:rFonts w:ascii="Arial" w:eastAsia="Arial" w:hAnsi="Arial" w:cs="Arial"/>
               </w:rPr>
-              <w:t>Se mantienen los motivos por los cuales podría no completarse un redondo. Ej: Desperfecto mecánico, Asalto, Accidente, etc.</w:t>
+              <w:t xml:space="preserve">Se mantienen los motivos por los cuales podría no completarse un redondo. </w:t>
+            </w:r>
+            <w:proofErr w:type="spellStart"/>
+            <w:r>
+              <w:rPr>
+                <w:rFonts w:ascii="Arial" w:eastAsia="Arial" w:hAnsi="Arial" w:cs="Arial"/>
+              </w:rPr>
+              <w:t>Ej</w:t>
+            </w:r>
+            <w:proofErr w:type="spellEnd"/>
+            <w:r>
+              <w:rPr>
+                <w:rFonts w:ascii="Arial" w:eastAsia="Arial" w:hAnsi="Arial" w:cs="Arial"/>
+              </w:rPr>
+              <w:t>: Desperfecto mecánico, Asalto, Accidente, etc.</w:t>
             </w:r>
             <w:r>
               <w:rPr>

</xml_diff>